<commit_message>
Add 3a by Cuong
</commit_message>
<xml_diff>
--- a/Lab 1 - QLDA/Report.DOCX
+++ b/Lab 1 - QLDA/Report.DOCX
@@ -217,9 +217,13 @@
           <w:szCs w:val="24"/>
           <w:highlight w:val="white"/>
         </w:rPr>
-        <w:t xml:space="preserve"> từ một phần mềm quản lý dự án khác do chính họ phát triển vào năm 2007 có tên OpenPro</w:t>
-      </w:r>
-      <w:r>
+        <w:t xml:space="preserve"> từ một phần mềm quản lý dự án khác do chính họ phát triển vào năm 2007 có tên OpenProj. Tính tới tháng 8 năm 2018 đã có hơn 3.5 lượt tải về phần mềm này. Phần mềm có thể được sử dụng trên nhiều nền tảng như Window, MacOS hay Linux. Phiên bản mới nhất của ProjectLibre ra mắt vào tháng 5 năm 2018.</w:t>
+      </w:r>
+    </w:p>
+    <w:p>
+      <w:pPr>
+        <w:ind w:firstLine="720"/>
+        <w:jc w:val="both"/>
         <w:rPr>
           <w:rFonts w:ascii="Times New Roman" w:eastAsia="Times New Roman" w:hAnsi="Times New Roman" w:cs="Times New Roman"/>
           <w:color w:val="000000"/>
@@ -227,13 +231,8 @@
           <w:szCs w:val="24"/>
           <w:highlight w:val="white"/>
         </w:rPr>
-        <w:t>j. Tính tới tháng 8 năm 2018 đã có hơn 3.5 lượt tải về phần mềm này. Phần mềm có thể được sử dụng trên nhiều nền tảng như Window, MacOS hay Linux. Phiên bản mới nhất của ProjectLibre ra mắt vào tháng 5 năm 2018.</w:t>
-      </w:r>
-    </w:p>
-    <w:p>
-      <w:pPr>
-        <w:ind w:firstLine="720"/>
-        <w:jc w:val="both"/>
+      </w:pPr>
+      <w:r>
         <w:rPr>
           <w:rFonts w:ascii="Times New Roman" w:eastAsia="Times New Roman" w:hAnsi="Times New Roman" w:cs="Times New Roman"/>
           <w:color w:val="000000"/>
@@ -241,46 +240,7 @@
           <w:szCs w:val="24"/>
           <w:highlight w:val="white"/>
         </w:rPr>
-      </w:pPr>
-      <w:r>
-        <w:rPr>
-          <w:rFonts w:ascii="Times New Roman" w:eastAsia="Times New Roman" w:hAnsi="Times New Roman" w:cs="Times New Roman"/>
-          <w:color w:val="000000"/>
-          <w:sz w:val="24"/>
-          <w:szCs w:val="24"/>
-          <w:highlight w:val="white"/>
-        </w:rPr>
-        <w:t>ProjectLibre có thể được sử dụng như một phương án thay thế MS Project vì phần mềm cung cấp cho người dùng giao diện với nhiều điểm tương đồng với MS Project. ProjectLibre cũng tương thích với một số phiên bản của MS Project như MS Project 2003, 2007 và 20</w:t>
-      </w:r>
-      <w:r>
-        <w:rPr>
-          <w:rFonts w:ascii="Times New Roman" w:eastAsia="Times New Roman" w:hAnsi="Times New Roman" w:cs="Times New Roman"/>
-          <w:color w:val="000000"/>
-          <w:sz w:val="24"/>
-          <w:szCs w:val="24"/>
-          <w:highlight w:val="white"/>
-        </w:rPr>
-        <w:t>10. Điều này sẽ giúp người dùng chuyển từ MS Project một cách dễ dàng và không mất nhiều thời gian để học cách sử dụng một ứng dụng mới. ProjectLibre cung cấp đầy đủ các tính năng cho một nhà quản lý dự án như biểu đồ Gantt, biểu đồ phân phối tài nguyên, l</w:t>
-      </w:r>
-      <w:r>
-        <w:rPr>
-          <w:rFonts w:ascii="Times New Roman" w:eastAsia="Times New Roman" w:hAnsi="Times New Roman" w:cs="Times New Roman"/>
-          <w:color w:val="000000"/>
-          <w:sz w:val="24"/>
-          <w:szCs w:val="24"/>
-          <w:highlight w:val="white"/>
-        </w:rPr>
-        <w:t xml:space="preserve">ược đồ hệ thống, báo cáo,… Project Libre phù hợp với các dự án vừa và nhỏ và chỉ có một nhà quản lý dự án duy nhất. Đối với các dự án lớn và phức tạp hơn, người dùng có thể cân nhắc sử dụng phiên bản dành cho doanh nghiệp điện toán đám mây. Vì là một phần </w:t>
-      </w:r>
-      <w:r>
-        <w:rPr>
-          <w:rFonts w:ascii="Times New Roman" w:eastAsia="Times New Roman" w:hAnsi="Times New Roman" w:cs="Times New Roman"/>
-          <w:color w:val="000000"/>
-          <w:sz w:val="24"/>
-          <w:szCs w:val="24"/>
-          <w:highlight w:val="white"/>
-        </w:rPr>
-        <w:t xml:space="preserve">mềm mã nguồn mở nên ProjectLibre vẫn đang được phát triển và ngày càng cung cấp những tính năng tốt hơn đến người dùng. </w:t>
+        <w:t xml:space="preserve">ProjectLibre có thể được sử dụng như một phương án thay thế MS Project vì phần mềm cung cấp cho người dùng giao diện với nhiều điểm tương đồng với MS Project. ProjectLibre cũng tương thích với một số phiên bản của MS Project như MS Project 2003, 2007 và 2010. Điều này sẽ giúp người dùng chuyển từ MS Project một cách dễ dàng và không mất nhiều thời gian để học cách sử dụng một ứng dụng mới. ProjectLibre cung cấp đầy đủ các tính năng cho một nhà quản lý dự án như biểu đồ Gantt, biểu đồ phân phối tài nguyên, lược đồ hệ thống, báo cáo,… Project Libre phù hợp với các dự án vừa và nhỏ và chỉ có một nhà quản lý dự án duy nhất. Đối với các dự án lớn và phức tạp hơn, người dùng có thể cân nhắc sử dụng phiên bản dành cho doanh nghiệp điện toán đám mây. Vì là một phần mềm mã nguồn mở nên ProjectLibre vẫn đang được phát triển và ngày càng cung cấp những tính năng tốt hơn đến người dùng. </w:t>
       </w:r>
     </w:p>
     <w:p>
@@ -346,17 +306,7 @@
           <w:szCs w:val="24"/>
           <w:highlight w:val="white"/>
         </w:rPr>
-        <w:t>3/ Nhập công việc vào MS</w:t>
-      </w:r>
-      <w:r>
-        <w:rPr>
-          <w:rFonts w:ascii="Times New Roman" w:eastAsia="Times New Roman" w:hAnsi="Times New Roman" w:cs="Times New Roman"/>
-          <w:b/>
-          <w:sz w:val="24"/>
-          <w:szCs w:val="24"/>
-          <w:highlight w:val="white"/>
-        </w:rPr>
-        <w:t xml:space="preserve"> project.</w:t>
+        <w:t>3/ Nhập công việc vào MS project.</w:t>
       </w:r>
       <w:r>
         <w:br w:type="page"/>
@@ -491,16 +441,7 @@
           <w:highlight w:val="white"/>
         </w:rPr>
         <w:tab/>
-        <w:t xml:space="preserve">Ngày </w:t>
-      </w:r>
-      <w:r>
-        <w:rPr>
-          <w:rFonts w:ascii="Times New Roman" w:eastAsia="Times New Roman" w:hAnsi="Times New Roman" w:cs="Times New Roman"/>
-          <w:sz w:val="24"/>
-          <w:szCs w:val="24"/>
-          <w:highlight w:val="white"/>
-        </w:rPr>
-        <w:t>kết thúc: 31/10/2022</w:t>
+        <w:t>Ngày kết thúc: 31/10/2022</w:t>
       </w:r>
     </w:p>
     <w:p>
@@ -542,16 +483,7 @@
           <w:szCs w:val="24"/>
           <w:highlight w:val="white"/>
         </w:rPr>
-        <w:t>Mục tiêu dự án: Ứng dụng giúp đỡ chủ nhà hàng trong việc quản lý chuỗi nhà hàng (7 nhà hàng) giám sát và quản lý. Đối với nhân viên, ứng dụng sẽ hỗ trợ quản lý đơn đặt hàng của khách hàng. Đối với đầu bếp ứn</w:t>
-      </w:r>
-      <w:r>
-        <w:rPr>
-          <w:rFonts w:ascii="Times New Roman" w:eastAsia="Times New Roman" w:hAnsi="Times New Roman" w:cs="Times New Roman"/>
-          <w:sz w:val="24"/>
-          <w:szCs w:val="24"/>
-          <w:highlight w:val="white"/>
-        </w:rPr>
-        <w:t>g dụng sẽ hỗ trợ  việc quản lý nguyên liệu và các món ăn. Đối với khách hàng, ứng dụng sẽ hỗ trợ việc đặt món ăn và thanh toán trực tuyến. Từ đó nâng cao chất lượng quản lý cũng như chất lượng dịch vụ của chuỗi nhà hàng.</w:t>
+        <w:t>Mục tiêu dự án: Ứng dụng giúp đỡ chủ nhà hàng trong việc quản lý chuỗi nhà hàng (7 nhà hàng) giám sát và quản lý. Đối với nhân viên, ứng dụng sẽ hỗ trợ quản lý đơn đặt hàng của khách hàng. Đối với đầu bếp ứng dụng sẽ hỗ trợ  việc quản lý nguyên liệu và các món ăn. Đối với khách hàng, ứng dụng sẽ hỗ trợ việc đặt món ăn và thanh toán trực tuyến. Từ đó nâng cao chất lượng quản lý cũng như chất lượng dịch vụ của chuỗi nhà hàng.</w:t>
       </w:r>
     </w:p>
     <w:p>
@@ -611,16 +543,7 @@
           <w:szCs w:val="24"/>
           <w:highlight w:val="white"/>
         </w:rPr>
-        <w:t>Tìm hiểu yêu</w:t>
-      </w:r>
-      <w:r>
-        <w:rPr>
-          <w:rFonts w:ascii="Times New Roman" w:eastAsia="Times New Roman" w:hAnsi="Times New Roman" w:cs="Times New Roman"/>
-          <w:sz w:val="24"/>
-          <w:szCs w:val="24"/>
-          <w:highlight w:val="white"/>
-        </w:rPr>
-        <w:t xml:space="preserve"> cầu quy trình hoạt động của các bộ phận của nhà hàng.</w:t>
+        <w:t>Tìm hiểu yêu cầu quy trình hoạt động của các bộ phận của nhà hàng.</w:t>
       </w:r>
     </w:p>
     <w:p>
@@ -815,16 +738,7 @@
           <w:szCs w:val="24"/>
           <w:highlight w:val="white"/>
         </w:rPr>
-        <w:t>Lựa</w:t>
-      </w:r>
-      <w:r>
-        <w:rPr>
-          <w:rFonts w:ascii="Times New Roman" w:eastAsia="Times New Roman" w:hAnsi="Times New Roman" w:cs="Times New Roman"/>
-          <w:sz w:val="24"/>
-          <w:szCs w:val="24"/>
-          <w:highlight w:val="white"/>
-        </w:rPr>
-        <w:t xml:space="preserve"> chọn các công nghệ phù hợp với nhu cầu của hệ thống</w:t>
+        <w:t>Lựa chọn các công nghệ phù hợp với nhu cầu của hệ thống</w:t>
       </w:r>
     </w:p>
     <w:p>
@@ -1420,16 +1334,7 @@
                 <w:szCs w:val="24"/>
                 <w:highlight w:val="white"/>
               </w:rPr>
-              <w:t>SĐT</w:t>
-            </w:r>
-            <w:r>
-              <w:rPr>
-                <w:rFonts w:ascii="Times New Roman" w:eastAsia="Times New Roman" w:hAnsi="Times New Roman" w:cs="Times New Roman"/>
-                <w:sz w:val="24"/>
-                <w:szCs w:val="24"/>
-                <w:highlight w:val="white"/>
-              </w:rPr>
-              <w:t>: 0909090906</w:t>
+              <w:t>SĐT: 0909090906</w:t>
             </w:r>
           </w:p>
           <w:p>
@@ -2202,16 +2107,7 @@
           <w:szCs w:val="24"/>
           <w:highlight w:val="white"/>
         </w:rPr>
-        <w:t>Ứng dụng công nghệ thông tin vào quản lý chuỗi nhà hàng sẽ nâng cao hiệu quả quản lý cho chủ nhà hàng, g</w:t>
-      </w:r>
-      <w:r>
-        <w:rPr>
-          <w:rFonts w:ascii="Times New Roman" w:eastAsia="Times New Roman" w:hAnsi="Times New Roman" w:cs="Times New Roman"/>
-          <w:sz w:val="24"/>
-          <w:szCs w:val="24"/>
-          <w:highlight w:val="white"/>
-        </w:rPr>
-        <w:t>iúp chủ nhà hàng nhanh chóng nắm bắt được các thông tin liên quan đến chuỗi nhà hàng; đồng thời nâng cao hiệu suất làm việc của nhân viên và chất lượng dịch vụ cho khách hàng.</w:t>
+        <w:t>Ứng dụng công nghệ thông tin vào quản lý chuỗi nhà hàng sẽ nâng cao hiệu quả quản lý cho chủ nhà hàng, giúp chủ nhà hàng nhanh chóng nắm bắt được các thông tin liên quan đến chuỗi nhà hàng; đồng thời nâng cao hiệu suất làm việc của nhân viên và chất lượng dịch vụ cho khách hàng.</w:t>
       </w:r>
     </w:p>
     <w:p>
@@ -2271,16 +2167,7 @@
           <w:szCs w:val="24"/>
           <w:highlight w:val="white"/>
         </w:rPr>
-        <w:t>Sản phẩm có tính ứng dụng cao, phù hợ</w:t>
-      </w:r>
-      <w:r>
-        <w:rPr>
-          <w:rFonts w:ascii="Times New Roman" w:eastAsia="Times New Roman" w:hAnsi="Times New Roman" w:cs="Times New Roman"/>
-          <w:sz w:val="24"/>
-          <w:szCs w:val="24"/>
-          <w:highlight w:val="white"/>
-        </w:rPr>
-        <w:t>p với nhu cầu thực tế của khách hàng</w:t>
+        <w:t>Sản phẩm có tính ứng dụng cao, phù hợp với nhu cầu thực tế của khách hàng</w:t>
       </w:r>
     </w:p>
     <w:p>
@@ -2436,16 +2323,7 @@
           <w:szCs w:val="24"/>
           <w:highlight w:val="white"/>
         </w:rPr>
-        <w:t>Có thể mở rộn</w:t>
-      </w:r>
-      <w:r>
-        <w:rPr>
-          <w:rFonts w:ascii="Times New Roman" w:eastAsia="Times New Roman" w:hAnsi="Times New Roman" w:cs="Times New Roman"/>
-          <w:sz w:val="24"/>
-          <w:szCs w:val="24"/>
-          <w:highlight w:val="white"/>
-        </w:rPr>
-        <w:t>g phần mềm nếu chuỗi nhà hàng có thêm các nhà hàng mới.</w:t>
+        <w:t>Có thể mở rộng phần mềm nếu chuỗi nhà hàng có thêm các nhà hàng mới.</w:t>
       </w:r>
     </w:p>
     <w:p>
@@ -2855,1416 +2733,1431 @@
           <w:highlight w:val="white"/>
         </w:rPr>
       </w:pPr>
+    </w:p>
+    <w:p>
+      <w:pPr>
+        <w:spacing w:before="240"/>
+        <w:jc w:val="both"/>
+        <w:rPr>
+          <w:rFonts w:ascii="Times New Roman" w:eastAsia="Times New Roman" w:hAnsi="Times New Roman" w:cs="Times New Roman"/>
+          <w:b/>
+          <w:sz w:val="24"/>
+          <w:szCs w:val="24"/>
+          <w:highlight w:val="white"/>
+        </w:rPr>
+      </w:pPr>
+      <w:r>
+        <w:rPr>
+          <w:rFonts w:ascii="Times New Roman" w:eastAsia="Times New Roman" w:hAnsi="Times New Roman" w:cs="Times New Roman"/>
+          <w:b/>
+          <w:sz w:val="24"/>
+          <w:szCs w:val="24"/>
+          <w:highlight w:val="white"/>
+        </w:rPr>
+        <w:t>2. Viết hợp đồng làm việc nhóm</w:t>
+      </w:r>
+    </w:p>
+    <w:p>
+      <w:pPr>
+        <w:spacing w:before="240" w:after="240"/>
+        <w:jc w:val="center"/>
+        <w:rPr>
+          <w:rFonts w:ascii="Times New Roman" w:eastAsia="Times New Roman" w:hAnsi="Times New Roman" w:cs="Times New Roman"/>
+          <w:b/>
+          <w:sz w:val="32"/>
+          <w:szCs w:val="32"/>
+          <w:highlight w:val="white"/>
+        </w:rPr>
+      </w:pPr>
+      <w:r>
+        <w:rPr>
+          <w:rFonts w:ascii="Times New Roman" w:eastAsia="Times New Roman" w:hAnsi="Times New Roman" w:cs="Times New Roman"/>
+          <w:b/>
+          <w:sz w:val="32"/>
+          <w:szCs w:val="32"/>
+          <w:highlight w:val="white"/>
+        </w:rPr>
+        <w:t>Hợp đồng nhóm</w:t>
+      </w:r>
+    </w:p>
+    <w:p>
+      <w:pPr>
+        <w:spacing w:before="240"/>
+        <w:jc w:val="both"/>
+        <w:rPr>
+          <w:rFonts w:ascii="Times New Roman" w:eastAsia="Times New Roman" w:hAnsi="Times New Roman" w:cs="Times New Roman"/>
+          <w:sz w:val="24"/>
+          <w:szCs w:val="24"/>
+          <w:highlight w:val="white"/>
+        </w:rPr>
+      </w:pPr>
+      <w:r>
+        <w:rPr>
+          <w:rFonts w:ascii="Times New Roman" w:eastAsia="Times New Roman" w:hAnsi="Times New Roman" w:cs="Times New Roman"/>
+          <w:sz w:val="24"/>
+          <w:szCs w:val="24"/>
+          <w:highlight w:val="white"/>
+        </w:rPr>
+        <w:t>Tên dự án: Xây dựng phần mềm quản lý hệ thống chuỗi nhà hàng</w:t>
+      </w:r>
+    </w:p>
+    <w:p>
+      <w:pPr>
+        <w:spacing w:before="240"/>
+        <w:jc w:val="both"/>
+        <w:rPr>
+          <w:rFonts w:ascii="Times New Roman" w:eastAsia="Times New Roman" w:hAnsi="Times New Roman" w:cs="Times New Roman"/>
+          <w:sz w:val="24"/>
+          <w:szCs w:val="24"/>
+          <w:highlight w:val="white"/>
+        </w:rPr>
+      </w:pPr>
+      <w:r>
+        <w:rPr>
+          <w:rFonts w:ascii="Times New Roman" w:eastAsia="Times New Roman" w:hAnsi="Times New Roman" w:cs="Times New Roman"/>
+          <w:sz w:val="24"/>
+          <w:szCs w:val="24"/>
+          <w:highlight w:val="white"/>
+        </w:rPr>
+        <w:t>Quy tắc chung khi làm việc:</w:t>
+      </w:r>
+    </w:p>
+    <w:p>
+      <w:pPr>
+        <w:spacing w:before="240"/>
+        <w:jc w:val="both"/>
+        <w:rPr>
+          <w:rFonts w:ascii="Times New Roman" w:eastAsia="Times New Roman" w:hAnsi="Times New Roman" w:cs="Times New Roman"/>
+          <w:sz w:val="24"/>
+          <w:szCs w:val="24"/>
+          <w:highlight w:val="white"/>
+        </w:rPr>
+      </w:pPr>
+      <w:r>
+        <w:rPr>
+          <w:rFonts w:ascii="Times New Roman" w:eastAsia="Times New Roman" w:hAnsi="Times New Roman" w:cs="Times New Roman"/>
+          <w:sz w:val="24"/>
+          <w:szCs w:val="24"/>
+          <w:highlight w:val="white"/>
+        </w:rPr>
+        <w:t>·</w:t>
+      </w:r>
+      <w:r>
+        <w:rPr>
+          <w:rFonts w:ascii="Times New Roman" w:eastAsia="Times New Roman" w:hAnsi="Times New Roman" w:cs="Times New Roman"/>
+          <w:sz w:val="14"/>
+          <w:szCs w:val="14"/>
+          <w:highlight w:val="white"/>
+        </w:rPr>
+        <w:t xml:space="preserve">       </w:t>
+      </w:r>
+      <w:r>
+        <w:rPr>
+          <w:rFonts w:ascii="Times New Roman" w:eastAsia="Times New Roman" w:hAnsi="Times New Roman" w:cs="Times New Roman"/>
+          <w:sz w:val="24"/>
+          <w:szCs w:val="24"/>
+          <w:highlight w:val="white"/>
+        </w:rPr>
+        <w:t>Tập trung đảm bảo chất lượng dự án</w:t>
+      </w:r>
+    </w:p>
+    <w:p>
+      <w:pPr>
+        <w:spacing w:before="240"/>
+        <w:jc w:val="both"/>
+        <w:rPr>
+          <w:rFonts w:ascii="Times New Roman" w:eastAsia="Times New Roman" w:hAnsi="Times New Roman" w:cs="Times New Roman"/>
+          <w:sz w:val="24"/>
+          <w:szCs w:val="24"/>
+          <w:highlight w:val="white"/>
+        </w:rPr>
+      </w:pPr>
+      <w:r>
+        <w:rPr>
+          <w:rFonts w:ascii="Times New Roman" w:eastAsia="Times New Roman" w:hAnsi="Times New Roman" w:cs="Times New Roman"/>
+          <w:sz w:val="24"/>
+          <w:szCs w:val="24"/>
+          <w:highlight w:val="white"/>
+        </w:rPr>
+        <w:t>·</w:t>
+      </w:r>
+      <w:r>
+        <w:rPr>
+          <w:rFonts w:ascii="Times New Roman" w:eastAsia="Times New Roman" w:hAnsi="Times New Roman" w:cs="Times New Roman"/>
+          <w:sz w:val="14"/>
+          <w:szCs w:val="14"/>
+          <w:highlight w:val="white"/>
+        </w:rPr>
+        <w:t xml:space="preserve">       </w:t>
+      </w:r>
+      <w:r>
+        <w:rPr>
+          <w:rFonts w:ascii="Times New Roman" w:eastAsia="Times New Roman" w:hAnsi="Times New Roman" w:cs="Times New Roman"/>
+          <w:sz w:val="24"/>
+          <w:szCs w:val="24"/>
+          <w:highlight w:val="white"/>
+        </w:rPr>
+        <w:t>Bảo đảm các thành viên khác của nhóm được thông báo về thông tin liên quan đến dự án</w:t>
+      </w:r>
+    </w:p>
+    <w:p>
+      <w:pPr>
+        <w:spacing w:before="240"/>
+        <w:jc w:val="both"/>
+        <w:rPr>
+          <w:rFonts w:ascii="Times New Roman" w:eastAsia="Times New Roman" w:hAnsi="Times New Roman" w:cs="Times New Roman"/>
+          <w:sz w:val="24"/>
+          <w:szCs w:val="24"/>
+          <w:highlight w:val="white"/>
+        </w:rPr>
+      </w:pPr>
+      <w:r>
+        <w:rPr>
+          <w:rFonts w:ascii="Times New Roman" w:eastAsia="Times New Roman" w:hAnsi="Times New Roman" w:cs="Times New Roman"/>
+          <w:sz w:val="24"/>
+          <w:szCs w:val="24"/>
+          <w:highlight w:val="white"/>
+        </w:rPr>
+        <w:t>·</w:t>
+      </w:r>
+      <w:r>
+        <w:rPr>
+          <w:rFonts w:ascii="Times New Roman" w:eastAsia="Times New Roman" w:hAnsi="Times New Roman" w:cs="Times New Roman"/>
+          <w:sz w:val="14"/>
+          <w:szCs w:val="14"/>
+          <w:highlight w:val="white"/>
+        </w:rPr>
+        <w:t xml:space="preserve">       </w:t>
+      </w:r>
+      <w:r>
+        <w:rPr>
+          <w:rFonts w:ascii="Times New Roman" w:eastAsia="Times New Roman" w:hAnsi="Times New Roman" w:cs="Times New Roman"/>
+          <w:sz w:val="24"/>
+          <w:szCs w:val="24"/>
+          <w:highlight w:val="white"/>
+        </w:rPr>
+        <w:t>Tôn trọng, quan tâm đến các ý kiến của các thành viên trong dự án.</w:t>
+      </w:r>
+    </w:p>
+    <w:p>
+      <w:pPr>
+        <w:spacing w:before="240"/>
+        <w:jc w:val="both"/>
+        <w:rPr>
+          <w:rFonts w:ascii="Times New Roman" w:eastAsia="Times New Roman" w:hAnsi="Times New Roman" w:cs="Times New Roman"/>
+          <w:sz w:val="24"/>
+          <w:szCs w:val="24"/>
+          <w:highlight w:val="white"/>
+        </w:rPr>
+      </w:pPr>
+      <w:r>
+        <w:rPr>
+          <w:rFonts w:ascii="Times New Roman" w:eastAsia="Times New Roman" w:hAnsi="Times New Roman" w:cs="Times New Roman"/>
+          <w:sz w:val="24"/>
+          <w:szCs w:val="24"/>
+          <w:highlight w:val="white"/>
+        </w:rPr>
+        <w:t>·</w:t>
+      </w:r>
+      <w:r>
+        <w:rPr>
+          <w:rFonts w:ascii="Times New Roman" w:eastAsia="Times New Roman" w:hAnsi="Times New Roman" w:cs="Times New Roman"/>
+          <w:sz w:val="14"/>
+          <w:szCs w:val="14"/>
+          <w:highlight w:val="white"/>
+        </w:rPr>
+        <w:t xml:space="preserve">       </w:t>
+      </w:r>
+      <w:r>
+        <w:rPr>
+          <w:rFonts w:ascii="Times New Roman" w:eastAsia="Times New Roman" w:hAnsi="Times New Roman" w:cs="Times New Roman"/>
+          <w:sz w:val="24"/>
+          <w:szCs w:val="24"/>
+          <w:highlight w:val="white"/>
+        </w:rPr>
+        <w:t>Tham gia dự án cho đến khi kết thúc.</w:t>
+      </w:r>
+    </w:p>
+    <w:p>
+      <w:pPr>
+        <w:spacing w:before="240"/>
+        <w:jc w:val="both"/>
+        <w:rPr>
+          <w:rFonts w:ascii="Times New Roman" w:eastAsia="Times New Roman" w:hAnsi="Times New Roman" w:cs="Times New Roman"/>
+          <w:sz w:val="24"/>
+          <w:szCs w:val="24"/>
+          <w:highlight w:val="white"/>
+        </w:rPr>
+      </w:pPr>
+      <w:r>
+        <w:rPr>
+          <w:rFonts w:ascii="Times New Roman" w:eastAsia="Times New Roman" w:hAnsi="Times New Roman" w:cs="Times New Roman"/>
+          <w:sz w:val="24"/>
+          <w:szCs w:val="24"/>
+          <w:highlight w:val="white"/>
+        </w:rPr>
+        <w:lastRenderedPageBreak/>
+        <w:t>Khi tham gia – các thành viên sẽ:</w:t>
+      </w:r>
+    </w:p>
+    <w:p>
+      <w:pPr>
+        <w:spacing w:before="240"/>
+        <w:jc w:val="both"/>
+        <w:rPr>
+          <w:rFonts w:ascii="Times New Roman" w:eastAsia="Times New Roman" w:hAnsi="Times New Roman" w:cs="Times New Roman"/>
+          <w:sz w:val="24"/>
+          <w:szCs w:val="24"/>
+          <w:highlight w:val="white"/>
+        </w:rPr>
+      </w:pPr>
+      <w:r>
+        <w:rPr>
+          <w:rFonts w:ascii="Times New Roman" w:eastAsia="Times New Roman" w:hAnsi="Times New Roman" w:cs="Times New Roman"/>
+          <w:sz w:val="24"/>
+          <w:szCs w:val="24"/>
+          <w:highlight w:val="white"/>
+        </w:rPr>
+        <w:t>·</w:t>
+      </w:r>
+      <w:r>
+        <w:rPr>
+          <w:rFonts w:ascii="Times New Roman" w:eastAsia="Times New Roman" w:hAnsi="Times New Roman" w:cs="Times New Roman"/>
+          <w:sz w:val="14"/>
+          <w:szCs w:val="14"/>
+          <w:highlight w:val="white"/>
+        </w:rPr>
+        <w:t xml:space="preserve">       </w:t>
+      </w:r>
+      <w:r>
+        <w:rPr>
+          <w:rFonts w:ascii="Times New Roman" w:eastAsia="Times New Roman" w:hAnsi="Times New Roman" w:cs="Times New Roman"/>
+          <w:sz w:val="24"/>
+          <w:szCs w:val="24"/>
+          <w:highlight w:val="white"/>
+        </w:rPr>
+        <w:t>Đảm bảo công bằng về quyền lợi và trách nhiệm giữa các thành viên</w:t>
+      </w:r>
+    </w:p>
+    <w:p>
+      <w:pPr>
+        <w:spacing w:before="240"/>
+        <w:jc w:val="both"/>
+        <w:rPr>
+          <w:rFonts w:ascii="Times New Roman" w:eastAsia="Times New Roman" w:hAnsi="Times New Roman" w:cs="Times New Roman"/>
+          <w:sz w:val="24"/>
+          <w:szCs w:val="24"/>
+          <w:highlight w:val="white"/>
+        </w:rPr>
+      </w:pPr>
+      <w:r>
+        <w:rPr>
+          <w:rFonts w:ascii="Times New Roman" w:eastAsia="Times New Roman" w:hAnsi="Times New Roman" w:cs="Times New Roman"/>
+          <w:sz w:val="24"/>
+          <w:szCs w:val="24"/>
+          <w:highlight w:val="white"/>
+        </w:rPr>
+        <w:t>·</w:t>
+      </w:r>
+      <w:r>
+        <w:rPr>
+          <w:rFonts w:ascii="Times New Roman" w:eastAsia="Times New Roman" w:hAnsi="Times New Roman" w:cs="Times New Roman"/>
+          <w:sz w:val="14"/>
+          <w:szCs w:val="14"/>
+          <w:highlight w:val="white"/>
+        </w:rPr>
+        <w:t xml:space="preserve">       </w:t>
+      </w:r>
+      <w:r>
+        <w:rPr>
+          <w:rFonts w:ascii="Times New Roman" w:eastAsia="Times New Roman" w:hAnsi="Times New Roman" w:cs="Times New Roman"/>
+          <w:sz w:val="24"/>
+          <w:szCs w:val="24"/>
+          <w:highlight w:val="white"/>
+        </w:rPr>
+        <w:t>Khuyến khích các thành viên đưa ý kiến của mình về các ý tưởng và các sản phẩm làm ra.</w:t>
+      </w:r>
+    </w:p>
+    <w:p>
+      <w:pPr>
+        <w:spacing w:before="240"/>
+        <w:jc w:val="both"/>
+        <w:rPr>
+          <w:rFonts w:ascii="Times New Roman" w:eastAsia="Times New Roman" w:hAnsi="Times New Roman" w:cs="Times New Roman"/>
+          <w:sz w:val="24"/>
+          <w:szCs w:val="24"/>
+          <w:highlight w:val="white"/>
+        </w:rPr>
+      </w:pPr>
+      <w:r>
+        <w:rPr>
+          <w:rFonts w:ascii="Times New Roman" w:eastAsia="Times New Roman" w:hAnsi="Times New Roman" w:cs="Times New Roman"/>
+          <w:sz w:val="24"/>
+          <w:szCs w:val="24"/>
+          <w:highlight w:val="white"/>
+        </w:rPr>
+        <w:t>·</w:t>
+      </w:r>
+      <w:r>
+        <w:rPr>
+          <w:rFonts w:ascii="Times New Roman" w:eastAsia="Times New Roman" w:hAnsi="Times New Roman" w:cs="Times New Roman"/>
+          <w:sz w:val="14"/>
+          <w:szCs w:val="14"/>
+          <w:highlight w:val="white"/>
+        </w:rPr>
+        <w:t xml:space="preserve">       </w:t>
+      </w:r>
+      <w:r>
+        <w:rPr>
+          <w:rFonts w:ascii="Times New Roman" w:eastAsia="Times New Roman" w:hAnsi="Times New Roman" w:cs="Times New Roman"/>
+          <w:sz w:val="24"/>
+          <w:szCs w:val="24"/>
+          <w:highlight w:val="white"/>
+        </w:rPr>
+        <w:t>Trình bày các ý tưởng hay các cách tiếp cận đem lại lợi ích cho nhóm.</w:t>
+      </w:r>
+    </w:p>
+    <w:p>
+      <w:pPr>
+        <w:spacing w:before="240"/>
+        <w:jc w:val="both"/>
+        <w:rPr>
+          <w:rFonts w:ascii="Times New Roman" w:eastAsia="Times New Roman" w:hAnsi="Times New Roman" w:cs="Times New Roman"/>
+          <w:sz w:val="24"/>
+          <w:szCs w:val="24"/>
+          <w:highlight w:val="white"/>
+        </w:rPr>
+      </w:pPr>
+      <w:r>
+        <w:rPr>
+          <w:rFonts w:ascii="Times New Roman" w:eastAsia="Times New Roman" w:hAnsi="Times New Roman" w:cs="Times New Roman"/>
+          <w:sz w:val="24"/>
+          <w:szCs w:val="24"/>
+          <w:highlight w:val="white"/>
+        </w:rPr>
+        <w:t>·</w:t>
+      </w:r>
+      <w:r>
+        <w:rPr>
+          <w:rFonts w:ascii="Times New Roman" w:eastAsia="Times New Roman" w:hAnsi="Times New Roman" w:cs="Times New Roman"/>
+          <w:sz w:val="14"/>
+          <w:szCs w:val="14"/>
+          <w:highlight w:val="white"/>
+        </w:rPr>
+        <w:t xml:space="preserve">       </w:t>
+      </w:r>
+      <w:r>
+        <w:rPr>
+          <w:rFonts w:ascii="Times New Roman" w:eastAsia="Times New Roman" w:hAnsi="Times New Roman" w:cs="Times New Roman"/>
+          <w:sz w:val="24"/>
+          <w:szCs w:val="24"/>
+          <w:highlight w:val="white"/>
+        </w:rPr>
+        <w:t>Báo cáo kịp thời tình trạng công việc cho người Quản lý dự án.</w:t>
+      </w:r>
+    </w:p>
+    <w:p>
+      <w:pPr>
+        <w:spacing w:before="240"/>
+        <w:jc w:val="both"/>
+        <w:rPr>
+          <w:rFonts w:ascii="Times New Roman" w:eastAsia="Times New Roman" w:hAnsi="Times New Roman" w:cs="Times New Roman"/>
+          <w:sz w:val="24"/>
+          <w:szCs w:val="24"/>
+          <w:highlight w:val="white"/>
+        </w:rPr>
+      </w:pPr>
+      <w:r>
+        <w:rPr>
+          <w:rFonts w:ascii="Times New Roman" w:eastAsia="Times New Roman" w:hAnsi="Times New Roman" w:cs="Times New Roman"/>
+          <w:sz w:val="24"/>
+          <w:szCs w:val="24"/>
+          <w:highlight w:val="white"/>
+        </w:rPr>
+        <w:t>·</w:t>
+      </w:r>
+      <w:r>
+        <w:rPr>
+          <w:rFonts w:ascii="Times New Roman" w:eastAsia="Times New Roman" w:hAnsi="Times New Roman" w:cs="Times New Roman"/>
+          <w:sz w:val="14"/>
+          <w:szCs w:val="14"/>
+          <w:highlight w:val="white"/>
+        </w:rPr>
+        <w:t xml:space="preserve">       </w:t>
+      </w:r>
+      <w:r>
+        <w:rPr>
+          <w:rFonts w:ascii="Times New Roman" w:eastAsia="Times New Roman" w:hAnsi="Times New Roman" w:cs="Times New Roman"/>
+          <w:sz w:val="24"/>
+          <w:szCs w:val="24"/>
+          <w:highlight w:val="white"/>
+        </w:rPr>
+        <w:t>Thông báo sớm cho các thành viên trong nhóm nếu bạn sẽ vắng mặt trong một cuộc họp.</w:t>
+      </w:r>
+    </w:p>
+    <w:p>
+      <w:pPr>
+        <w:spacing w:before="240"/>
+        <w:jc w:val="both"/>
+        <w:rPr>
+          <w:rFonts w:ascii="Times New Roman" w:eastAsia="Times New Roman" w:hAnsi="Times New Roman" w:cs="Times New Roman"/>
+          <w:sz w:val="24"/>
+          <w:szCs w:val="24"/>
+          <w:highlight w:val="white"/>
+        </w:rPr>
+      </w:pPr>
+      <w:r>
+        <w:rPr>
+          <w:rFonts w:ascii="Times New Roman" w:eastAsia="Times New Roman" w:hAnsi="Times New Roman" w:cs="Times New Roman"/>
+          <w:sz w:val="24"/>
+          <w:szCs w:val="24"/>
+          <w:highlight w:val="white"/>
+        </w:rPr>
+        <w:t>Truyền thông – các thành viên sẽ:</w:t>
+      </w:r>
+    </w:p>
+    <w:p>
+      <w:pPr>
+        <w:spacing w:before="240"/>
+        <w:jc w:val="both"/>
+        <w:rPr>
+          <w:rFonts w:ascii="Times New Roman" w:eastAsia="Times New Roman" w:hAnsi="Times New Roman" w:cs="Times New Roman"/>
+          <w:sz w:val="24"/>
+          <w:szCs w:val="24"/>
+          <w:highlight w:val="white"/>
+        </w:rPr>
+      </w:pPr>
+      <w:r>
+        <w:rPr>
+          <w:rFonts w:ascii="Times New Roman" w:eastAsia="Times New Roman" w:hAnsi="Times New Roman" w:cs="Times New Roman"/>
+          <w:sz w:val="24"/>
+          <w:szCs w:val="24"/>
+          <w:highlight w:val="white"/>
+        </w:rPr>
+        <w:t>·</w:t>
+      </w:r>
+      <w:r>
+        <w:rPr>
+          <w:rFonts w:ascii="Times New Roman" w:eastAsia="Times New Roman" w:hAnsi="Times New Roman" w:cs="Times New Roman"/>
+          <w:sz w:val="14"/>
+          <w:szCs w:val="14"/>
+          <w:highlight w:val="white"/>
+        </w:rPr>
+        <w:t xml:space="preserve">       </w:t>
+      </w:r>
+      <w:r>
+        <w:rPr>
+          <w:rFonts w:ascii="Times New Roman" w:eastAsia="Times New Roman" w:hAnsi="Times New Roman" w:cs="Times New Roman"/>
+          <w:sz w:val="24"/>
+          <w:szCs w:val="24"/>
+          <w:highlight w:val="white"/>
+        </w:rPr>
+        <w:t>Khi gửi email về các thông tin liên quan dự án thì phải gửi cho tất cả các thành viên trong nhóm.</w:t>
+      </w:r>
+    </w:p>
+    <w:p>
+      <w:pPr>
+        <w:spacing w:before="240"/>
+        <w:jc w:val="both"/>
+        <w:rPr>
+          <w:rFonts w:ascii="Times New Roman" w:eastAsia="Times New Roman" w:hAnsi="Times New Roman" w:cs="Times New Roman"/>
+          <w:sz w:val="24"/>
+          <w:szCs w:val="24"/>
+          <w:highlight w:val="white"/>
+        </w:rPr>
+      </w:pPr>
+      <w:r>
+        <w:rPr>
+          <w:rFonts w:ascii="Times New Roman" w:eastAsia="Times New Roman" w:hAnsi="Times New Roman" w:cs="Times New Roman"/>
+          <w:sz w:val="24"/>
+          <w:szCs w:val="24"/>
+          <w:highlight w:val="white"/>
+        </w:rPr>
+        <w:t>·</w:t>
+      </w:r>
+      <w:r>
+        <w:rPr>
+          <w:rFonts w:ascii="Times New Roman" w:eastAsia="Times New Roman" w:hAnsi="Times New Roman" w:cs="Times New Roman"/>
+          <w:sz w:val="14"/>
+          <w:szCs w:val="14"/>
+          <w:highlight w:val="white"/>
+        </w:rPr>
+        <w:t xml:space="preserve">       </w:t>
+      </w:r>
+      <w:r>
+        <w:rPr>
+          <w:rFonts w:ascii="Times New Roman" w:eastAsia="Times New Roman" w:hAnsi="Times New Roman" w:cs="Times New Roman"/>
+          <w:sz w:val="24"/>
+          <w:szCs w:val="24"/>
+          <w:highlight w:val="white"/>
+        </w:rPr>
+        <w:t>Trả lời email liên quan đến dự án tối đa trong vòng 2 ngày.</w:t>
+      </w:r>
+    </w:p>
+    <w:p>
+      <w:pPr>
+        <w:spacing w:before="240"/>
+        <w:jc w:val="both"/>
+        <w:rPr>
+          <w:rFonts w:ascii="Times New Roman" w:eastAsia="Times New Roman" w:hAnsi="Times New Roman" w:cs="Times New Roman"/>
+          <w:sz w:val="24"/>
+          <w:szCs w:val="24"/>
+          <w:highlight w:val="white"/>
+        </w:rPr>
+      </w:pPr>
+      <w:r>
+        <w:rPr>
+          <w:rFonts w:ascii="Times New Roman" w:eastAsia="Times New Roman" w:hAnsi="Times New Roman" w:cs="Times New Roman"/>
+          <w:sz w:val="24"/>
+          <w:szCs w:val="24"/>
+          <w:highlight w:val="white"/>
+        </w:rPr>
+        <w:t>·</w:t>
+      </w:r>
+      <w:r>
+        <w:rPr>
+          <w:rFonts w:ascii="Times New Roman" w:eastAsia="Times New Roman" w:hAnsi="Times New Roman" w:cs="Times New Roman"/>
+          <w:sz w:val="14"/>
+          <w:szCs w:val="14"/>
+          <w:highlight w:val="white"/>
+        </w:rPr>
+        <w:t xml:space="preserve">       </w:t>
+      </w:r>
+      <w:r>
+        <w:rPr>
+          <w:rFonts w:ascii="Times New Roman" w:eastAsia="Times New Roman" w:hAnsi="Times New Roman" w:cs="Times New Roman"/>
+          <w:sz w:val="24"/>
+          <w:szCs w:val="24"/>
+          <w:highlight w:val="white"/>
+        </w:rPr>
+        <w:t>Email cần được trình bày ngắn gọn rõ ràng</w:t>
+      </w:r>
+    </w:p>
+    <w:p>
+      <w:pPr>
+        <w:spacing w:before="240"/>
+        <w:jc w:val="both"/>
+        <w:rPr>
+          <w:rFonts w:ascii="Times New Roman" w:eastAsia="Times New Roman" w:hAnsi="Times New Roman" w:cs="Times New Roman"/>
+          <w:sz w:val="24"/>
+          <w:szCs w:val="24"/>
+          <w:highlight w:val="white"/>
+        </w:rPr>
+      </w:pPr>
+      <w:r>
+        <w:rPr>
+          <w:rFonts w:ascii="Times New Roman" w:eastAsia="Times New Roman" w:hAnsi="Times New Roman" w:cs="Times New Roman"/>
+          <w:sz w:val="24"/>
+          <w:szCs w:val="24"/>
+          <w:highlight w:val="white"/>
+        </w:rPr>
+        <w:t>·</w:t>
+      </w:r>
+      <w:r>
+        <w:rPr>
+          <w:rFonts w:ascii="Times New Roman" w:eastAsia="Times New Roman" w:hAnsi="Times New Roman" w:cs="Times New Roman"/>
+          <w:sz w:val="14"/>
+          <w:szCs w:val="14"/>
+          <w:highlight w:val="white"/>
+        </w:rPr>
+        <w:t xml:space="preserve">       </w:t>
+      </w:r>
+      <w:r>
+        <w:rPr>
+          <w:rFonts w:ascii="Times New Roman" w:eastAsia="Times New Roman" w:hAnsi="Times New Roman" w:cs="Times New Roman"/>
+          <w:sz w:val="24"/>
+          <w:szCs w:val="24"/>
+          <w:highlight w:val="white"/>
+        </w:rPr>
+        <w:t>Phải đặt câu hỏi khi cảm thấy không rõ về các chỉ dẫn hay các ý kiến của người khác.</w:t>
+      </w:r>
+    </w:p>
+    <w:p>
+      <w:pPr>
+        <w:spacing w:before="240"/>
+        <w:jc w:val="both"/>
+        <w:rPr>
+          <w:rFonts w:ascii="Times New Roman" w:eastAsia="Times New Roman" w:hAnsi="Times New Roman" w:cs="Times New Roman"/>
+          <w:sz w:val="24"/>
+          <w:szCs w:val="24"/>
+          <w:highlight w:val="white"/>
+        </w:rPr>
+      </w:pPr>
+      <w:r>
+        <w:rPr>
+          <w:rFonts w:ascii="Times New Roman" w:eastAsia="Times New Roman" w:hAnsi="Times New Roman" w:cs="Times New Roman"/>
+          <w:sz w:val="24"/>
+          <w:szCs w:val="24"/>
+          <w:highlight w:val="white"/>
+        </w:rPr>
+        <w:t>·</w:t>
+      </w:r>
+      <w:r>
+        <w:rPr>
+          <w:rFonts w:ascii="Times New Roman" w:eastAsia="Times New Roman" w:hAnsi="Times New Roman" w:cs="Times New Roman"/>
+          <w:sz w:val="14"/>
+          <w:szCs w:val="14"/>
+          <w:highlight w:val="white"/>
+        </w:rPr>
+        <w:t xml:space="preserve">       </w:t>
+      </w:r>
+      <w:r>
+        <w:rPr>
+          <w:rFonts w:ascii="Times New Roman" w:eastAsia="Times New Roman" w:hAnsi="Times New Roman" w:cs="Times New Roman"/>
+          <w:sz w:val="24"/>
+          <w:szCs w:val="24"/>
+          <w:highlight w:val="white"/>
+        </w:rPr>
+        <w:t>Lưu lại nội dung các cuộc họp thảo luận liên quan theo trình tự nhất định.</w:t>
+      </w:r>
+    </w:p>
+    <w:p>
+      <w:pPr>
+        <w:spacing w:before="240"/>
+        <w:jc w:val="both"/>
+        <w:rPr>
+          <w:rFonts w:ascii="Times New Roman" w:eastAsia="Times New Roman" w:hAnsi="Times New Roman" w:cs="Times New Roman"/>
+          <w:sz w:val="24"/>
+          <w:szCs w:val="24"/>
+          <w:highlight w:val="white"/>
+        </w:rPr>
+      </w:pPr>
+      <w:r>
+        <w:rPr>
+          <w:rFonts w:ascii="Times New Roman" w:eastAsia="Times New Roman" w:hAnsi="Times New Roman" w:cs="Times New Roman"/>
+          <w:sz w:val="24"/>
+          <w:szCs w:val="24"/>
+          <w:highlight w:val="white"/>
+        </w:rPr>
+        <w:t>·</w:t>
+      </w:r>
+      <w:r>
+        <w:rPr>
+          <w:rFonts w:ascii="Times New Roman" w:eastAsia="Times New Roman" w:hAnsi="Times New Roman" w:cs="Times New Roman"/>
+          <w:sz w:val="14"/>
+          <w:szCs w:val="14"/>
+          <w:highlight w:val="white"/>
+        </w:rPr>
+        <w:t xml:space="preserve">       </w:t>
+      </w:r>
+      <w:r>
+        <w:rPr>
+          <w:rFonts w:ascii="Times New Roman" w:eastAsia="Times New Roman" w:hAnsi="Times New Roman" w:cs="Times New Roman"/>
+          <w:sz w:val="24"/>
+          <w:szCs w:val="24"/>
+          <w:highlight w:val="white"/>
+        </w:rPr>
+        <w:t>Các tài liệu liên quan đến dự án sẽ được gửi lên không gian làm việc chung của nhóm..</w:t>
+      </w:r>
+    </w:p>
+    <w:p>
+      <w:pPr>
+        <w:spacing w:before="240"/>
+        <w:jc w:val="both"/>
+        <w:rPr>
+          <w:rFonts w:ascii="Times New Roman" w:eastAsia="Times New Roman" w:hAnsi="Times New Roman" w:cs="Times New Roman"/>
+          <w:sz w:val="24"/>
+          <w:szCs w:val="24"/>
+          <w:highlight w:val="white"/>
+        </w:rPr>
+      </w:pPr>
+      <w:r>
+        <w:rPr>
+          <w:rFonts w:ascii="Times New Roman" w:eastAsia="Times New Roman" w:hAnsi="Times New Roman" w:cs="Times New Roman"/>
+          <w:sz w:val="24"/>
+          <w:szCs w:val="24"/>
+          <w:highlight w:val="white"/>
+        </w:rPr>
+        <w:t>Giải quyết vấn đề - các thành viên sẽ:</w:t>
+      </w:r>
+    </w:p>
+    <w:p>
+      <w:pPr>
+        <w:spacing w:before="240"/>
+        <w:jc w:val="both"/>
+        <w:rPr>
+          <w:rFonts w:ascii="Times New Roman" w:eastAsia="Times New Roman" w:hAnsi="Times New Roman" w:cs="Times New Roman"/>
+          <w:sz w:val="24"/>
+          <w:szCs w:val="24"/>
+          <w:highlight w:val="white"/>
+        </w:rPr>
+      </w:pPr>
+      <w:r>
+        <w:rPr>
+          <w:rFonts w:ascii="Times New Roman" w:eastAsia="Times New Roman" w:hAnsi="Times New Roman" w:cs="Times New Roman"/>
+          <w:sz w:val="24"/>
+          <w:szCs w:val="24"/>
+          <w:highlight w:val="white"/>
+        </w:rPr>
+        <w:t>·</w:t>
+      </w:r>
+      <w:r>
+        <w:rPr>
+          <w:rFonts w:ascii="Times New Roman" w:eastAsia="Times New Roman" w:hAnsi="Times New Roman" w:cs="Times New Roman"/>
+          <w:sz w:val="14"/>
+          <w:szCs w:val="14"/>
+          <w:highlight w:val="white"/>
+        </w:rPr>
+        <w:t xml:space="preserve">       </w:t>
+      </w:r>
+      <w:r>
+        <w:rPr>
+          <w:rFonts w:ascii="Times New Roman" w:eastAsia="Times New Roman" w:hAnsi="Times New Roman" w:cs="Times New Roman"/>
+          <w:sz w:val="24"/>
+          <w:szCs w:val="24"/>
+          <w:highlight w:val="white"/>
+        </w:rPr>
+        <w:t>Khuyến khích mọi người cùng tham gia giải quyết vấn đề.</w:t>
+      </w:r>
+    </w:p>
+    <w:p>
+      <w:pPr>
+        <w:spacing w:before="240"/>
+        <w:jc w:val="both"/>
+        <w:rPr>
+          <w:rFonts w:ascii="Times New Roman" w:eastAsia="Times New Roman" w:hAnsi="Times New Roman" w:cs="Times New Roman"/>
+          <w:sz w:val="24"/>
+          <w:szCs w:val="24"/>
+          <w:highlight w:val="white"/>
+        </w:rPr>
+      </w:pPr>
+      <w:r>
+        <w:rPr>
+          <w:rFonts w:ascii="Times New Roman" w:eastAsia="Times New Roman" w:hAnsi="Times New Roman" w:cs="Times New Roman"/>
+          <w:sz w:val="24"/>
+          <w:szCs w:val="24"/>
+          <w:highlight w:val="white"/>
+        </w:rPr>
+        <w:t>·</w:t>
+      </w:r>
+      <w:r>
+        <w:rPr>
+          <w:rFonts w:ascii="Times New Roman" w:eastAsia="Times New Roman" w:hAnsi="Times New Roman" w:cs="Times New Roman"/>
+          <w:sz w:val="14"/>
+          <w:szCs w:val="14"/>
+          <w:highlight w:val="white"/>
+        </w:rPr>
+        <w:t xml:space="preserve">       </w:t>
+      </w:r>
+      <w:r>
+        <w:rPr>
+          <w:rFonts w:ascii="Times New Roman" w:eastAsia="Times New Roman" w:hAnsi="Times New Roman" w:cs="Times New Roman"/>
+          <w:sz w:val="24"/>
+          <w:szCs w:val="24"/>
+          <w:highlight w:val="white"/>
+        </w:rPr>
+        <w:t>Chỉ nên sử dụng những phê bình có tính xây dựng.</w:t>
+      </w:r>
+    </w:p>
+    <w:p>
+      <w:pPr>
+        <w:spacing w:before="240"/>
+        <w:jc w:val="both"/>
+        <w:rPr>
+          <w:rFonts w:ascii="Times New Roman" w:eastAsia="Times New Roman" w:hAnsi="Times New Roman" w:cs="Times New Roman"/>
+          <w:sz w:val="24"/>
+          <w:szCs w:val="24"/>
+          <w:highlight w:val="white"/>
+        </w:rPr>
+      </w:pPr>
+      <w:r>
+        <w:rPr>
+          <w:rFonts w:ascii="Times New Roman" w:eastAsia="Times New Roman" w:hAnsi="Times New Roman" w:cs="Times New Roman"/>
+          <w:sz w:val="24"/>
+          <w:szCs w:val="24"/>
+          <w:highlight w:val="white"/>
+        </w:rPr>
+        <w:t>·</w:t>
+      </w:r>
+      <w:r>
+        <w:rPr>
+          <w:rFonts w:ascii="Times New Roman" w:eastAsia="Times New Roman" w:hAnsi="Times New Roman" w:cs="Times New Roman"/>
+          <w:sz w:val="14"/>
+          <w:szCs w:val="14"/>
+          <w:highlight w:val="white"/>
+        </w:rPr>
+        <w:t xml:space="preserve">       </w:t>
+      </w:r>
+      <w:r>
+        <w:rPr>
+          <w:rFonts w:ascii="Times New Roman" w:eastAsia="Times New Roman" w:hAnsi="Times New Roman" w:cs="Times New Roman"/>
+          <w:sz w:val="24"/>
+          <w:szCs w:val="24"/>
+          <w:highlight w:val="white"/>
+        </w:rPr>
+        <w:t>Không công kích cá nhân khi tranh luận.</w:t>
+      </w:r>
+    </w:p>
+    <w:p>
+      <w:pPr>
+        <w:spacing w:before="240"/>
+        <w:jc w:val="both"/>
+        <w:rPr>
+          <w:rFonts w:ascii="Times New Roman" w:eastAsia="Times New Roman" w:hAnsi="Times New Roman" w:cs="Times New Roman"/>
+          <w:sz w:val="24"/>
+          <w:szCs w:val="24"/>
+          <w:highlight w:val="white"/>
+        </w:rPr>
+      </w:pPr>
+      <w:r>
+        <w:rPr>
+          <w:rFonts w:ascii="Times New Roman" w:eastAsia="Times New Roman" w:hAnsi="Times New Roman" w:cs="Times New Roman"/>
+          <w:sz w:val="24"/>
+          <w:szCs w:val="24"/>
+          <w:highlight w:val="white"/>
+        </w:rPr>
+        <w:t>·</w:t>
+      </w:r>
+      <w:r>
+        <w:rPr>
+          <w:rFonts w:ascii="Times New Roman" w:eastAsia="Times New Roman" w:hAnsi="Times New Roman" w:cs="Times New Roman"/>
+          <w:sz w:val="14"/>
+          <w:szCs w:val="14"/>
+          <w:highlight w:val="white"/>
+        </w:rPr>
+        <w:t xml:space="preserve">       </w:t>
+      </w:r>
+      <w:r>
+        <w:rPr>
+          <w:rFonts w:ascii="Times New Roman" w:eastAsia="Times New Roman" w:hAnsi="Times New Roman" w:cs="Times New Roman"/>
+          <w:sz w:val="24"/>
+          <w:szCs w:val="24"/>
+          <w:highlight w:val="white"/>
+        </w:rPr>
+        <w:t>Đưa ra các ý kiến phản đối hoặc giải pháp khi được yêu cầu giải quyết một vấn đề nào đó.</w:t>
+      </w:r>
+    </w:p>
+    <w:p>
+      <w:pPr>
+        <w:spacing w:before="240"/>
+        <w:jc w:val="both"/>
+        <w:rPr>
+          <w:rFonts w:ascii="Times New Roman" w:eastAsia="Times New Roman" w:hAnsi="Times New Roman" w:cs="Times New Roman"/>
+          <w:sz w:val="24"/>
+          <w:szCs w:val="24"/>
+          <w:highlight w:val="white"/>
+        </w:rPr>
+      </w:pPr>
+      <w:r>
+        <w:rPr>
+          <w:rFonts w:ascii="Times New Roman" w:eastAsia="Times New Roman" w:hAnsi="Times New Roman" w:cs="Times New Roman"/>
+          <w:sz w:val="24"/>
+          <w:szCs w:val="24"/>
+          <w:highlight w:val="white"/>
+        </w:rPr>
+        <w:t>Hội họp – các thành viên sẽ:</w:t>
+      </w:r>
+    </w:p>
+    <w:p>
+      <w:pPr>
+        <w:spacing w:before="240"/>
+        <w:jc w:val="both"/>
+        <w:rPr>
+          <w:rFonts w:ascii="Times New Roman" w:eastAsia="Times New Roman" w:hAnsi="Times New Roman" w:cs="Times New Roman"/>
+          <w:sz w:val="24"/>
+          <w:szCs w:val="24"/>
+          <w:highlight w:val="white"/>
+        </w:rPr>
+      </w:pPr>
+      <w:r>
+        <w:rPr>
+          <w:rFonts w:ascii="Times New Roman" w:eastAsia="Times New Roman" w:hAnsi="Times New Roman" w:cs="Times New Roman"/>
+          <w:sz w:val="24"/>
+          <w:szCs w:val="24"/>
+          <w:highlight w:val="white"/>
+        </w:rPr>
+        <w:lastRenderedPageBreak/>
+        <w:t>·</w:t>
+      </w:r>
+      <w:r>
+        <w:rPr>
+          <w:rFonts w:ascii="Times New Roman" w:eastAsia="Times New Roman" w:hAnsi="Times New Roman" w:cs="Times New Roman"/>
+          <w:sz w:val="14"/>
+          <w:szCs w:val="14"/>
+          <w:highlight w:val="white"/>
+        </w:rPr>
+        <w:t xml:space="preserve">       </w:t>
+      </w:r>
+      <w:r>
+        <w:rPr>
+          <w:rFonts w:ascii="Times New Roman" w:eastAsia="Times New Roman" w:hAnsi="Times New Roman" w:cs="Times New Roman"/>
+          <w:sz w:val="24"/>
+          <w:szCs w:val="24"/>
+          <w:highlight w:val="white"/>
+        </w:rPr>
+        <w:t>Tham gia đầy đủ các cuộc họp, báo cáo tình hình.</w:t>
+      </w:r>
+    </w:p>
+    <w:p>
+      <w:pPr>
+        <w:spacing w:before="240"/>
+        <w:jc w:val="both"/>
+        <w:rPr>
+          <w:rFonts w:ascii="Times New Roman" w:eastAsia="Times New Roman" w:hAnsi="Times New Roman" w:cs="Times New Roman"/>
+          <w:sz w:val="24"/>
+          <w:szCs w:val="24"/>
+          <w:highlight w:val="white"/>
+        </w:rPr>
+      </w:pPr>
+      <w:r>
+        <w:rPr>
+          <w:rFonts w:ascii="Times New Roman" w:eastAsia="Times New Roman" w:hAnsi="Times New Roman" w:cs="Times New Roman"/>
+          <w:sz w:val="24"/>
+          <w:szCs w:val="24"/>
+          <w:highlight w:val="white"/>
+        </w:rPr>
+        <w:t>·</w:t>
+      </w:r>
+      <w:r>
+        <w:rPr>
+          <w:rFonts w:ascii="Times New Roman" w:eastAsia="Times New Roman" w:hAnsi="Times New Roman" w:cs="Times New Roman"/>
+          <w:sz w:val="14"/>
+          <w:szCs w:val="14"/>
+          <w:highlight w:val="white"/>
+        </w:rPr>
+        <w:t xml:space="preserve">       </w:t>
+      </w:r>
+      <w:r>
+        <w:rPr>
+          <w:rFonts w:ascii="Times New Roman" w:eastAsia="Times New Roman" w:hAnsi="Times New Roman" w:cs="Times New Roman"/>
+          <w:sz w:val="24"/>
+          <w:szCs w:val="24"/>
+          <w:highlight w:val="white"/>
+        </w:rPr>
+        <w:t>Báo cáo tình hình dự án sẽ diễn ra vào thứ 7 hàng tuần.</w:t>
+      </w:r>
+    </w:p>
+    <w:p>
+      <w:pPr>
+        <w:spacing w:before="240"/>
+        <w:jc w:val="both"/>
+        <w:rPr>
+          <w:rFonts w:ascii="Times New Roman" w:eastAsia="Times New Roman" w:hAnsi="Times New Roman" w:cs="Times New Roman"/>
+          <w:sz w:val="24"/>
+          <w:szCs w:val="24"/>
+          <w:highlight w:val="white"/>
+        </w:rPr>
+      </w:pPr>
+      <w:r>
+        <w:rPr>
+          <w:rFonts w:ascii="Times New Roman" w:eastAsia="Times New Roman" w:hAnsi="Times New Roman" w:cs="Times New Roman"/>
+          <w:sz w:val="24"/>
+          <w:szCs w:val="24"/>
+          <w:highlight w:val="white"/>
+        </w:rPr>
+        <w:t>·</w:t>
+      </w:r>
+      <w:r>
+        <w:rPr>
+          <w:rFonts w:ascii="Times New Roman" w:eastAsia="Times New Roman" w:hAnsi="Times New Roman" w:cs="Times New Roman"/>
+          <w:sz w:val="14"/>
+          <w:szCs w:val="14"/>
+          <w:highlight w:val="white"/>
+        </w:rPr>
+        <w:t xml:space="preserve">       </w:t>
+      </w:r>
+      <w:r>
+        <w:rPr>
+          <w:rFonts w:ascii="Times New Roman" w:eastAsia="Times New Roman" w:hAnsi="Times New Roman" w:cs="Times New Roman"/>
+          <w:sz w:val="24"/>
+          <w:szCs w:val="24"/>
+          <w:highlight w:val="white"/>
+        </w:rPr>
+        <w:t>Các cuộc họp, báo cáo sẽ được thực hiện qua Google Meet.</w:t>
+      </w:r>
+    </w:p>
+    <w:p>
+      <w:pPr>
+        <w:spacing w:before="240"/>
+        <w:jc w:val="both"/>
+        <w:rPr>
+          <w:rFonts w:ascii="Times New Roman" w:eastAsia="Times New Roman" w:hAnsi="Times New Roman" w:cs="Times New Roman"/>
+          <w:sz w:val="24"/>
+          <w:szCs w:val="24"/>
+          <w:highlight w:val="white"/>
+        </w:rPr>
+      </w:pPr>
+      <w:r>
+        <w:rPr>
+          <w:rFonts w:ascii="Times New Roman" w:eastAsia="Times New Roman" w:hAnsi="Times New Roman" w:cs="Times New Roman"/>
+          <w:sz w:val="24"/>
+          <w:szCs w:val="24"/>
+          <w:highlight w:val="white"/>
+        </w:rPr>
+        <w:t>·</w:t>
+      </w:r>
+      <w:r>
+        <w:rPr>
+          <w:rFonts w:ascii="Times New Roman" w:eastAsia="Times New Roman" w:hAnsi="Times New Roman" w:cs="Times New Roman"/>
+          <w:sz w:val="14"/>
+          <w:szCs w:val="14"/>
+          <w:highlight w:val="white"/>
+        </w:rPr>
+        <w:t xml:space="preserve">       </w:t>
+      </w:r>
+      <w:r>
+        <w:rPr>
+          <w:rFonts w:ascii="Times New Roman" w:eastAsia="Times New Roman" w:hAnsi="Times New Roman" w:cs="Times New Roman"/>
+          <w:sz w:val="24"/>
+          <w:szCs w:val="24"/>
+          <w:highlight w:val="white"/>
+        </w:rPr>
+        <w:t>Chuẩn bị nội dung báo cáo của mình trước khi họp nhóm.</w:t>
+      </w:r>
+    </w:p>
+    <w:p>
+      <w:pPr>
+        <w:spacing w:before="240"/>
+        <w:jc w:val="both"/>
+        <w:rPr>
+          <w:rFonts w:ascii="Times New Roman" w:eastAsia="Times New Roman" w:hAnsi="Times New Roman" w:cs="Times New Roman"/>
+          <w:sz w:val="24"/>
+          <w:szCs w:val="24"/>
+          <w:highlight w:val="white"/>
+        </w:rPr>
+      </w:pPr>
+      <w:r>
+        <w:rPr>
+          <w:rFonts w:ascii="Times New Roman" w:eastAsia="Times New Roman" w:hAnsi="Times New Roman" w:cs="Times New Roman"/>
+          <w:sz w:val="24"/>
+          <w:szCs w:val="24"/>
+          <w:highlight w:val="white"/>
+        </w:rPr>
+        <w:t>·</w:t>
+      </w:r>
+      <w:r>
+        <w:rPr>
+          <w:rFonts w:ascii="Times New Roman" w:eastAsia="Times New Roman" w:hAnsi="Times New Roman" w:cs="Times New Roman"/>
+          <w:sz w:val="14"/>
+          <w:szCs w:val="14"/>
+          <w:highlight w:val="white"/>
+        </w:rPr>
+        <w:t xml:space="preserve">       </w:t>
+      </w:r>
+      <w:r>
+        <w:rPr>
+          <w:rFonts w:ascii="Times New Roman" w:eastAsia="Times New Roman" w:hAnsi="Times New Roman" w:cs="Times New Roman"/>
+          <w:sz w:val="24"/>
+          <w:szCs w:val="24"/>
+          <w:highlight w:val="white"/>
+        </w:rPr>
+        <w:t>Ghi chép nội dung các cuộc họp và cố gắng giải quyết vấn đề được đề ra trong cuộc họp trong vòng 24 giờ.</w:t>
+      </w:r>
+    </w:p>
+    <w:p>
+      <w:pPr>
+        <w:spacing w:before="240"/>
+        <w:jc w:val="both"/>
+        <w:rPr>
+          <w:rFonts w:ascii="Times New Roman" w:eastAsia="Times New Roman" w:hAnsi="Times New Roman" w:cs="Times New Roman"/>
+          <w:b/>
+          <w:sz w:val="24"/>
+          <w:szCs w:val="24"/>
+          <w:highlight w:val="white"/>
+        </w:rPr>
+      </w:pPr>
+      <w:r>
+        <w:rPr>
+          <w:rFonts w:ascii="Times New Roman" w:eastAsia="Times New Roman" w:hAnsi="Times New Roman" w:cs="Times New Roman"/>
+          <w:sz w:val="24"/>
+          <w:szCs w:val="24"/>
+          <w:highlight w:val="white"/>
+        </w:rPr>
+        <w:t>·</w:t>
+      </w:r>
+      <w:r>
+        <w:rPr>
+          <w:rFonts w:ascii="Times New Roman" w:eastAsia="Times New Roman" w:hAnsi="Times New Roman" w:cs="Times New Roman"/>
+          <w:sz w:val="14"/>
+          <w:szCs w:val="14"/>
+          <w:highlight w:val="white"/>
+        </w:rPr>
+        <w:t xml:space="preserve">       </w:t>
+      </w:r>
+      <w:r>
+        <w:rPr>
+          <w:rFonts w:ascii="Times New Roman" w:eastAsia="Times New Roman" w:hAnsi="Times New Roman" w:cs="Times New Roman"/>
+          <w:sz w:val="24"/>
+          <w:szCs w:val="24"/>
+          <w:highlight w:val="white"/>
+        </w:rPr>
+        <w:t>Nhật ký cuộc họp và các tài liệu quan trọng sẽ được gửi lên không gian làm việc chung của nhóm.</w:t>
+      </w:r>
+    </w:p>
+    <w:p>
+      <w:pPr>
+        <w:jc w:val="both"/>
+        <w:rPr>
+          <w:rFonts w:ascii="Times New Roman" w:eastAsia="Times New Roman" w:hAnsi="Times New Roman" w:cs="Times New Roman"/>
+          <w:b/>
+          <w:sz w:val="24"/>
+          <w:szCs w:val="24"/>
+          <w:highlight w:val="white"/>
+        </w:rPr>
+      </w:pPr>
+      <w:r>
+        <w:rPr>
+          <w:rFonts w:ascii="Times New Roman" w:eastAsia="Times New Roman" w:hAnsi="Times New Roman" w:cs="Times New Roman"/>
+          <w:b/>
+          <w:sz w:val="24"/>
+          <w:szCs w:val="24"/>
+          <w:highlight w:val="white"/>
+        </w:rPr>
+        <w:t>3. Cho các dạng công việc như sau:</w:t>
+      </w:r>
+    </w:p>
+    <w:p>
+      <w:pPr>
+        <w:jc w:val="both"/>
+        <w:rPr>
+          <w:rFonts w:ascii="Times New Roman" w:eastAsia="Times New Roman" w:hAnsi="Times New Roman" w:cs="Times New Roman"/>
+          <w:b/>
+          <w:sz w:val="24"/>
+          <w:szCs w:val="24"/>
+          <w:highlight w:val="white"/>
+        </w:rPr>
+      </w:pPr>
+      <w:r>
+        <w:rPr>
+          <w:rFonts w:ascii="Times New Roman" w:eastAsia="Times New Roman" w:hAnsi="Times New Roman" w:cs="Times New Roman"/>
+          <w:b/>
+          <w:sz w:val="24"/>
+          <w:szCs w:val="24"/>
+          <w:highlight w:val="white"/>
+        </w:rPr>
+        <w:t>a. Bạn tổ chức sinh nhật, đám giỗ ở nhà. Hãy lập kế hoạch cho biết có những công việc gì, cần bao nhiêu người làm, chi phí bao nhiêu?</w:t>
+      </w:r>
+    </w:p>
+    <w:p>
+      <w:pPr>
+        <w:jc w:val="both"/>
+        <w:rPr>
+          <w:rFonts w:ascii="Times New Roman" w:eastAsia="Times New Roman" w:hAnsi="Times New Roman" w:cs="Times New Roman"/>
+          <w:b/>
+          <w:sz w:val="24"/>
+          <w:szCs w:val="24"/>
+          <w:highlight w:val="white"/>
+        </w:rPr>
+      </w:pPr>
+      <w:r>
+        <w:rPr>
+          <w:rFonts w:ascii="Times New Roman" w:eastAsia="Times New Roman" w:hAnsi="Times New Roman" w:cs="Times New Roman"/>
+          <w:b/>
+          <w:sz w:val="24"/>
+          <w:szCs w:val="24"/>
+          <w:highlight w:val="white"/>
+        </w:rPr>
+        <w:t>a. Bạn tổ chức sinh nhật, đám giỗ ở nhà. Hãy lập kế hoạch cho biết có những công việc gì, cần bao nhiêu người làm, chi phí bao nhiêu?</w:t>
+      </w:r>
+    </w:p>
+    <w:p>
+      <w:pPr>
+        <w:jc w:val="both"/>
+        <w:rPr>
+          <w:rFonts w:ascii="Times New Roman" w:eastAsia="Times New Roman" w:hAnsi="Times New Roman" w:cs="Times New Roman"/>
+          <w:b/>
+          <w:sz w:val="24"/>
+          <w:szCs w:val="24"/>
+          <w:highlight w:val="white"/>
+        </w:rPr>
+      </w:pPr>
+      <w:r>
+        <w:rPr>
+          <w:rFonts w:ascii="Times New Roman" w:eastAsia="Times New Roman" w:hAnsi="Times New Roman" w:cs="Times New Roman"/>
+          <w:b/>
+          <w:sz w:val="24"/>
+          <w:szCs w:val="24"/>
+          <w:highlight w:val="white"/>
+        </w:rPr>
+        <w:t>a. Bạn tổ chức sinh nhật, đám giỗ ở nhà. Hãy lập kế hoạch cho biết có những công việc gì, cần bao nhiêu người làm, chi phí bao nhiêu?</w:t>
+      </w:r>
+    </w:p>
+    <w:p>
+      <w:pPr>
+        <w:jc w:val="both"/>
+        <w:rPr>
+          <w:rFonts w:ascii="Times New Roman" w:eastAsia="Times New Roman" w:hAnsi="Times New Roman" w:cs="Times New Roman"/>
+          <w:b/>
+          <w:sz w:val="24"/>
+          <w:szCs w:val="24"/>
+          <w:highlight w:val="white"/>
+        </w:rPr>
+      </w:pPr>
+      <w:r>
+        <w:rPr>
+          <w:rFonts w:ascii="Times New Roman" w:eastAsia="Times New Roman" w:hAnsi="Times New Roman" w:cs="Times New Roman"/>
+          <w:b/>
+          <w:sz w:val="24"/>
+          <w:szCs w:val="24"/>
+          <w:highlight w:val="white"/>
+        </w:rPr>
+        <w:t>a. Bạn tổ chức sinh nhật, đám giỗ ở nhà. Hãy lập kế hoạch cho biết có những công việc gì, cần bao nhiêu người làm, chi phí bao nhiêu?</w:t>
+      </w:r>
+    </w:p>
+    <w:p>
+      <w:pPr>
+        <w:jc w:val="both"/>
+        <w:rPr>
+          <w:rFonts w:ascii="Times New Roman" w:eastAsia="Times New Roman" w:hAnsi="Times New Roman" w:cs="Times New Roman"/>
+          <w:b/>
+          <w:sz w:val="24"/>
+          <w:szCs w:val="24"/>
+          <w:highlight w:val="white"/>
+        </w:rPr>
+      </w:pPr>
+      <w:r>
+        <w:rPr>
+          <w:rFonts w:ascii="Times New Roman" w:eastAsia="Times New Roman" w:hAnsi="Times New Roman" w:cs="Times New Roman"/>
+          <w:b/>
+          <w:sz w:val="24"/>
+          <w:szCs w:val="24"/>
+          <w:highlight w:val="white"/>
+        </w:rPr>
+        <w:t>a. Bạn tổ chức sinh nhật, đám giỗ ở nhà. Hãy lập kế hoạch cho biết có những công việc gì, cần bao nhiêu người làm, chi phí bao nhiêu?</w:t>
+      </w:r>
       <w:bookmarkStart w:id="0" w:name="_GoBack"/>
       <w:bookmarkEnd w:id="0"/>
     </w:p>
     <w:p>
       <w:pPr>
-        <w:spacing w:before="240"/>
-        <w:jc w:val="both"/>
-        <w:rPr>
-          <w:rFonts w:ascii="Times New Roman" w:eastAsia="Times New Roman" w:hAnsi="Times New Roman" w:cs="Times New Roman"/>
-          <w:b/>
-          <w:sz w:val="24"/>
-          <w:szCs w:val="24"/>
-          <w:highlight w:val="white"/>
-        </w:rPr>
-      </w:pPr>
-      <w:r>
-        <w:rPr>
-          <w:rFonts w:ascii="Times New Roman" w:eastAsia="Times New Roman" w:hAnsi="Times New Roman" w:cs="Times New Roman"/>
-          <w:b/>
-          <w:sz w:val="24"/>
-          <w:szCs w:val="24"/>
-          <w:highlight w:val="white"/>
-        </w:rPr>
-        <w:t>2. Viết hợp đồng làm việc nhóm</w:t>
-      </w:r>
-    </w:p>
-    <w:p>
-      <w:pPr>
-        <w:spacing w:before="240" w:after="240"/>
-        <w:jc w:val="center"/>
-        <w:rPr>
-          <w:rFonts w:ascii="Times New Roman" w:eastAsia="Times New Roman" w:hAnsi="Times New Roman" w:cs="Times New Roman"/>
-          <w:b/>
-          <w:sz w:val="32"/>
-          <w:szCs w:val="32"/>
-          <w:highlight w:val="white"/>
-        </w:rPr>
-      </w:pPr>
-      <w:r>
-        <w:rPr>
-          <w:rFonts w:ascii="Times New Roman" w:eastAsia="Times New Roman" w:hAnsi="Times New Roman" w:cs="Times New Roman"/>
-          <w:b/>
-          <w:sz w:val="32"/>
-          <w:szCs w:val="32"/>
-          <w:highlight w:val="white"/>
-        </w:rPr>
-        <w:t>Hợp đồng nhóm</w:t>
-      </w:r>
-    </w:p>
-    <w:p>
-      <w:pPr>
-        <w:spacing w:before="240"/>
-        <w:jc w:val="both"/>
-        <w:rPr>
-          <w:rFonts w:ascii="Times New Roman" w:eastAsia="Times New Roman" w:hAnsi="Times New Roman" w:cs="Times New Roman"/>
-          <w:sz w:val="24"/>
-          <w:szCs w:val="24"/>
-          <w:highlight w:val="white"/>
-        </w:rPr>
-      </w:pPr>
-      <w:r>
-        <w:rPr>
-          <w:rFonts w:ascii="Times New Roman" w:eastAsia="Times New Roman" w:hAnsi="Times New Roman" w:cs="Times New Roman"/>
-          <w:sz w:val="24"/>
-          <w:szCs w:val="24"/>
-          <w:highlight w:val="white"/>
-        </w:rPr>
-        <w:t>Tên dự án: Xây dựng phần mềm quản lý hệ thống chuỗi nhà</w:t>
-      </w:r>
-      <w:r>
-        <w:rPr>
-          <w:rFonts w:ascii="Times New Roman" w:eastAsia="Times New Roman" w:hAnsi="Times New Roman" w:cs="Times New Roman"/>
-          <w:sz w:val="24"/>
-          <w:szCs w:val="24"/>
-          <w:highlight w:val="white"/>
-        </w:rPr>
-        <w:t xml:space="preserve"> hàng</w:t>
-      </w:r>
-    </w:p>
-    <w:p>
-      <w:pPr>
-        <w:spacing w:before="240"/>
-        <w:jc w:val="both"/>
-        <w:rPr>
-          <w:rFonts w:ascii="Times New Roman" w:eastAsia="Times New Roman" w:hAnsi="Times New Roman" w:cs="Times New Roman"/>
-          <w:sz w:val="24"/>
-          <w:szCs w:val="24"/>
-          <w:highlight w:val="white"/>
-        </w:rPr>
-      </w:pPr>
-      <w:r>
-        <w:rPr>
-          <w:rFonts w:ascii="Times New Roman" w:eastAsia="Times New Roman" w:hAnsi="Times New Roman" w:cs="Times New Roman"/>
-          <w:sz w:val="24"/>
-          <w:szCs w:val="24"/>
-          <w:highlight w:val="white"/>
-        </w:rPr>
-        <w:t>Quy tắc chung khi làm việc:</w:t>
-      </w:r>
-    </w:p>
-    <w:p>
-      <w:pPr>
-        <w:spacing w:before="240"/>
-        <w:jc w:val="both"/>
-        <w:rPr>
-          <w:rFonts w:ascii="Times New Roman" w:eastAsia="Times New Roman" w:hAnsi="Times New Roman" w:cs="Times New Roman"/>
-          <w:sz w:val="24"/>
-          <w:szCs w:val="24"/>
-          <w:highlight w:val="white"/>
-        </w:rPr>
-      </w:pPr>
-      <w:r>
-        <w:rPr>
-          <w:rFonts w:ascii="Times New Roman" w:eastAsia="Times New Roman" w:hAnsi="Times New Roman" w:cs="Times New Roman"/>
-          <w:sz w:val="24"/>
-          <w:szCs w:val="24"/>
-          <w:highlight w:val="white"/>
-        </w:rPr>
-        <w:t>·</w:t>
-      </w:r>
-      <w:r>
-        <w:rPr>
-          <w:rFonts w:ascii="Times New Roman" w:eastAsia="Times New Roman" w:hAnsi="Times New Roman" w:cs="Times New Roman"/>
-          <w:sz w:val="14"/>
-          <w:szCs w:val="14"/>
-          <w:highlight w:val="white"/>
-        </w:rPr>
-        <w:t xml:space="preserve">       </w:t>
-      </w:r>
-      <w:r>
-        <w:rPr>
-          <w:rFonts w:ascii="Times New Roman" w:eastAsia="Times New Roman" w:hAnsi="Times New Roman" w:cs="Times New Roman"/>
-          <w:sz w:val="24"/>
-          <w:szCs w:val="24"/>
-          <w:highlight w:val="white"/>
-        </w:rPr>
-        <w:t>Tập trung đảm bảo chất lượng dự án</w:t>
-      </w:r>
-    </w:p>
-    <w:p>
-      <w:pPr>
-        <w:spacing w:before="240"/>
-        <w:jc w:val="both"/>
-        <w:rPr>
-          <w:rFonts w:ascii="Times New Roman" w:eastAsia="Times New Roman" w:hAnsi="Times New Roman" w:cs="Times New Roman"/>
-          <w:sz w:val="24"/>
-          <w:szCs w:val="24"/>
-          <w:highlight w:val="white"/>
-        </w:rPr>
-      </w:pPr>
-      <w:r>
-        <w:rPr>
-          <w:rFonts w:ascii="Times New Roman" w:eastAsia="Times New Roman" w:hAnsi="Times New Roman" w:cs="Times New Roman"/>
-          <w:sz w:val="24"/>
-          <w:szCs w:val="24"/>
-          <w:highlight w:val="white"/>
-        </w:rPr>
-        <w:t>·</w:t>
-      </w:r>
-      <w:r>
-        <w:rPr>
-          <w:rFonts w:ascii="Times New Roman" w:eastAsia="Times New Roman" w:hAnsi="Times New Roman" w:cs="Times New Roman"/>
-          <w:sz w:val="14"/>
-          <w:szCs w:val="14"/>
-          <w:highlight w:val="white"/>
-        </w:rPr>
-        <w:t xml:space="preserve">       </w:t>
-      </w:r>
-      <w:r>
-        <w:rPr>
-          <w:rFonts w:ascii="Times New Roman" w:eastAsia="Times New Roman" w:hAnsi="Times New Roman" w:cs="Times New Roman"/>
-          <w:sz w:val="24"/>
-          <w:szCs w:val="24"/>
-          <w:highlight w:val="white"/>
-        </w:rPr>
-        <w:t>Bảo đảm các thành viên khác của nhóm được thông báo về thông tin liên quan đến dự án</w:t>
-      </w:r>
-    </w:p>
-    <w:p>
-      <w:pPr>
-        <w:spacing w:before="240"/>
-        <w:jc w:val="both"/>
-        <w:rPr>
-          <w:rFonts w:ascii="Times New Roman" w:eastAsia="Times New Roman" w:hAnsi="Times New Roman" w:cs="Times New Roman"/>
-          <w:sz w:val="24"/>
-          <w:szCs w:val="24"/>
-          <w:highlight w:val="white"/>
-        </w:rPr>
-      </w:pPr>
-      <w:r>
-        <w:rPr>
-          <w:rFonts w:ascii="Times New Roman" w:eastAsia="Times New Roman" w:hAnsi="Times New Roman" w:cs="Times New Roman"/>
-          <w:sz w:val="24"/>
-          <w:szCs w:val="24"/>
-          <w:highlight w:val="white"/>
-        </w:rPr>
-        <w:t>·</w:t>
-      </w:r>
-      <w:r>
-        <w:rPr>
-          <w:rFonts w:ascii="Times New Roman" w:eastAsia="Times New Roman" w:hAnsi="Times New Roman" w:cs="Times New Roman"/>
-          <w:sz w:val="14"/>
-          <w:szCs w:val="14"/>
-          <w:highlight w:val="white"/>
-        </w:rPr>
-        <w:t xml:space="preserve">       </w:t>
-      </w:r>
-      <w:r>
-        <w:rPr>
-          <w:rFonts w:ascii="Times New Roman" w:eastAsia="Times New Roman" w:hAnsi="Times New Roman" w:cs="Times New Roman"/>
-          <w:sz w:val="24"/>
-          <w:szCs w:val="24"/>
-          <w:highlight w:val="white"/>
-        </w:rPr>
-        <w:t>Tôn trọng, quan tâm đến các ý kiến của các thành viên trong dự án.</w:t>
-      </w:r>
-    </w:p>
-    <w:p>
-      <w:pPr>
-        <w:spacing w:before="240"/>
-        <w:jc w:val="both"/>
-        <w:rPr>
-          <w:rFonts w:ascii="Times New Roman" w:eastAsia="Times New Roman" w:hAnsi="Times New Roman" w:cs="Times New Roman"/>
-          <w:sz w:val="24"/>
-          <w:szCs w:val="24"/>
-          <w:highlight w:val="white"/>
-        </w:rPr>
-      </w:pPr>
-      <w:r>
-        <w:rPr>
-          <w:rFonts w:ascii="Times New Roman" w:eastAsia="Times New Roman" w:hAnsi="Times New Roman" w:cs="Times New Roman"/>
-          <w:sz w:val="24"/>
-          <w:szCs w:val="24"/>
-          <w:highlight w:val="white"/>
-        </w:rPr>
-        <w:t>·</w:t>
-      </w:r>
-      <w:r>
-        <w:rPr>
-          <w:rFonts w:ascii="Times New Roman" w:eastAsia="Times New Roman" w:hAnsi="Times New Roman" w:cs="Times New Roman"/>
-          <w:sz w:val="14"/>
-          <w:szCs w:val="14"/>
-          <w:highlight w:val="white"/>
-        </w:rPr>
-        <w:t xml:space="preserve">       </w:t>
-      </w:r>
-      <w:r>
-        <w:rPr>
-          <w:rFonts w:ascii="Times New Roman" w:eastAsia="Times New Roman" w:hAnsi="Times New Roman" w:cs="Times New Roman"/>
-          <w:sz w:val="24"/>
-          <w:szCs w:val="24"/>
-          <w:highlight w:val="white"/>
-        </w:rPr>
-        <w:t>Tham gia dự án cho đến khi kết thúc.</w:t>
-      </w:r>
-    </w:p>
-    <w:p>
-      <w:pPr>
-        <w:spacing w:before="240"/>
-        <w:jc w:val="both"/>
-        <w:rPr>
-          <w:rFonts w:ascii="Times New Roman" w:eastAsia="Times New Roman" w:hAnsi="Times New Roman" w:cs="Times New Roman"/>
-          <w:sz w:val="24"/>
-          <w:szCs w:val="24"/>
-          <w:highlight w:val="white"/>
-        </w:rPr>
-      </w:pPr>
-      <w:r>
-        <w:rPr>
-          <w:rFonts w:ascii="Times New Roman" w:eastAsia="Times New Roman" w:hAnsi="Times New Roman" w:cs="Times New Roman"/>
+        <w:jc w:val="both"/>
+        <w:rPr>
+          <w:rFonts w:ascii="Times New Roman" w:eastAsia="Times New Roman" w:hAnsi="Times New Roman" w:cs="Times New Roman"/>
+          <w:b/>
+          <w:sz w:val="24"/>
+          <w:szCs w:val="24"/>
+          <w:highlight w:val="white"/>
+        </w:rPr>
+      </w:pPr>
+      <w:r>
+        <w:rPr>
+          <w:rFonts w:ascii="Times New Roman" w:eastAsia="Times New Roman" w:hAnsi="Times New Roman" w:cs="Times New Roman"/>
+          <w:b/>
+          <w:sz w:val="24"/>
+          <w:szCs w:val="24"/>
+          <w:highlight w:val="white"/>
+        </w:rPr>
+        <w:t>b. Gia đình tổ chức buổi picnic, cắm trại. Hãy lập kế hoạch cho biết có những công việc gì, cần bao nhiêu người làm, chi phí bao nhiêu?</w:t>
+      </w:r>
+    </w:p>
+    <w:p>
+      <w:pPr>
+        <w:jc w:val="both"/>
+        <w:rPr>
+          <w:rFonts w:ascii="Times New Roman" w:eastAsia="Times New Roman" w:hAnsi="Times New Roman" w:cs="Times New Roman"/>
+          <w:b/>
+          <w:sz w:val="24"/>
+          <w:szCs w:val="24"/>
+          <w:highlight w:val="white"/>
+        </w:rPr>
+      </w:pPr>
+      <w:r>
+        <w:rPr>
+          <w:rFonts w:ascii="Times New Roman" w:eastAsia="Times New Roman" w:hAnsi="Times New Roman" w:cs="Times New Roman"/>
+          <w:b/>
+          <w:sz w:val="24"/>
+          <w:szCs w:val="24"/>
+          <w:highlight w:val="white"/>
+        </w:rPr>
+        <w:t>c. Công ty tổ chức đi Vũng tàu 2 ngày. Hãy lập kế hoạch cho biết có những công việc gì và ước tính chi phí cho 1 đầu người</w:t>
+      </w:r>
+      <w:r>
+        <w:rPr>
+          <w:rFonts w:ascii="Times New Roman" w:eastAsia="Times New Roman" w:hAnsi="Times New Roman" w:cs="Times New Roman"/>
+          <w:b/>
+          <w:sz w:val="24"/>
+          <w:szCs w:val="24"/>
+          <w:highlight w:val="white"/>
+        </w:rPr>
+        <w:t>.</w:t>
+      </w:r>
+    </w:p>
+    <w:p>
+      <w:pPr>
+        <w:jc w:val="both"/>
+        <w:rPr>
+          <w:rFonts w:ascii="Times New Roman" w:eastAsia="Times New Roman" w:hAnsi="Times New Roman" w:cs="Times New Roman"/>
+          <w:b/>
+          <w:sz w:val="24"/>
+          <w:szCs w:val="24"/>
+          <w:highlight w:val="white"/>
+        </w:rPr>
+      </w:pPr>
+      <w:r>
+        <w:rPr>
+          <w:rFonts w:ascii="Times New Roman" w:eastAsia="Times New Roman" w:hAnsi="Times New Roman" w:cs="Times New Roman"/>
+          <w:b/>
+          <w:sz w:val="24"/>
+          <w:szCs w:val="24"/>
+          <w:highlight w:val="white"/>
+        </w:rPr>
+        <w:t>d. Lớp tổ chức tất niên, đi dã ngoại. Hãy lập kế hoạch cho biết có những công việc gì, cần bao nhiêu người làm, ai làm gì và mỗi người phải đóng bao nhiêu</w:t>
+      </w:r>
+    </w:p>
+    <w:p>
+      <w:pPr>
+        <w:jc w:val="both"/>
+        <w:rPr>
+          <w:rFonts w:ascii="Times New Roman" w:eastAsia="Times New Roman" w:hAnsi="Times New Roman" w:cs="Times New Roman"/>
+          <w:b/>
+          <w:sz w:val="24"/>
+          <w:szCs w:val="24"/>
+          <w:highlight w:val="white"/>
+        </w:rPr>
+      </w:pPr>
+      <w:r>
+        <w:rPr>
+          <w:rFonts w:ascii="Times New Roman" w:eastAsia="Times New Roman" w:hAnsi="Times New Roman" w:cs="Times New Roman"/>
+          <w:b/>
+          <w:sz w:val="24"/>
+          <w:szCs w:val="24"/>
+          <w:highlight w:val="white"/>
+        </w:rPr>
+        <w:t>tiền?</w:t>
+      </w:r>
+    </w:p>
+    <w:p>
+      <w:pPr>
+        <w:jc w:val="both"/>
+        <w:rPr>
+          <w:rFonts w:ascii="Times New Roman" w:eastAsia="Times New Roman" w:hAnsi="Times New Roman" w:cs="Times New Roman"/>
+          <w:b/>
+          <w:sz w:val="24"/>
+          <w:szCs w:val="24"/>
+          <w:highlight w:val="white"/>
+        </w:rPr>
+      </w:pPr>
+      <w:r>
+        <w:rPr>
+          <w:rFonts w:ascii="Times New Roman" w:eastAsia="Times New Roman" w:hAnsi="Times New Roman" w:cs="Times New Roman"/>
+          <w:b/>
+          <w:sz w:val="24"/>
+          <w:szCs w:val="24"/>
+          <w:highlight w:val="white"/>
+        </w:rPr>
+        <w:t>e. Lớp học tổ chức làm từ thiện tại trung tâm người già neo đơn, cứu trợ bão lụt. Hãy lập kế hoạch cho biết có những công việc gì, cần bao nhiêu người làm và chi phí cần là bao nhiêu?</w:t>
+      </w:r>
+    </w:p>
+    <w:p>
+      <w:pPr>
+        <w:jc w:val="both"/>
+        <w:rPr>
+          <w:rFonts w:ascii="Times New Roman" w:eastAsia="Times New Roman" w:hAnsi="Times New Roman" w:cs="Times New Roman"/>
+          <w:b/>
+          <w:sz w:val="24"/>
+          <w:szCs w:val="24"/>
+          <w:highlight w:val="white"/>
+        </w:rPr>
+      </w:pPr>
+      <w:r>
+        <w:rPr>
+          <w:rFonts w:ascii="Times New Roman" w:eastAsia="Times New Roman" w:hAnsi="Times New Roman" w:cs="Times New Roman"/>
+          <w:b/>
           <w:sz w:val="24"/>
           <w:szCs w:val="24"/>
           <w:highlight w:val="white"/>
         </w:rPr>
         <w:lastRenderedPageBreak/>
-        <w:t>Khi tham gia – các thành viên sẽ:</w:t>
-      </w:r>
-    </w:p>
-    <w:p>
-      <w:pPr>
-        <w:spacing w:before="240"/>
-        <w:jc w:val="both"/>
-        <w:rPr>
-          <w:rFonts w:ascii="Times New Roman" w:eastAsia="Times New Roman" w:hAnsi="Times New Roman" w:cs="Times New Roman"/>
-          <w:sz w:val="24"/>
-          <w:szCs w:val="24"/>
-          <w:highlight w:val="white"/>
-        </w:rPr>
-      </w:pPr>
-      <w:r>
-        <w:rPr>
-          <w:rFonts w:ascii="Times New Roman" w:eastAsia="Times New Roman" w:hAnsi="Times New Roman" w:cs="Times New Roman"/>
-          <w:sz w:val="24"/>
-          <w:szCs w:val="24"/>
-          <w:highlight w:val="white"/>
-        </w:rPr>
-        <w:t>·</w:t>
-      </w:r>
-      <w:r>
-        <w:rPr>
-          <w:rFonts w:ascii="Times New Roman" w:eastAsia="Times New Roman" w:hAnsi="Times New Roman" w:cs="Times New Roman"/>
-          <w:sz w:val="14"/>
-          <w:szCs w:val="14"/>
-          <w:highlight w:val="white"/>
-        </w:rPr>
-        <w:t xml:space="preserve">       </w:t>
-      </w:r>
-      <w:r>
-        <w:rPr>
-          <w:rFonts w:ascii="Times New Roman" w:eastAsia="Times New Roman" w:hAnsi="Times New Roman" w:cs="Times New Roman"/>
-          <w:sz w:val="24"/>
-          <w:szCs w:val="24"/>
-          <w:highlight w:val="white"/>
-        </w:rPr>
-        <w:t>Đảm bảo công bằng về quyền lợi và trách nhiệm giữa các thành viên</w:t>
-      </w:r>
-    </w:p>
-    <w:p>
-      <w:pPr>
-        <w:spacing w:before="240"/>
-        <w:jc w:val="both"/>
-        <w:rPr>
-          <w:rFonts w:ascii="Times New Roman" w:eastAsia="Times New Roman" w:hAnsi="Times New Roman" w:cs="Times New Roman"/>
-          <w:sz w:val="24"/>
-          <w:szCs w:val="24"/>
-          <w:highlight w:val="white"/>
-        </w:rPr>
-      </w:pPr>
-      <w:r>
-        <w:rPr>
-          <w:rFonts w:ascii="Times New Roman" w:eastAsia="Times New Roman" w:hAnsi="Times New Roman" w:cs="Times New Roman"/>
-          <w:sz w:val="24"/>
-          <w:szCs w:val="24"/>
-          <w:highlight w:val="white"/>
-        </w:rPr>
-        <w:t>·</w:t>
-      </w:r>
-      <w:r>
-        <w:rPr>
-          <w:rFonts w:ascii="Times New Roman" w:eastAsia="Times New Roman" w:hAnsi="Times New Roman" w:cs="Times New Roman"/>
-          <w:sz w:val="14"/>
-          <w:szCs w:val="14"/>
-          <w:highlight w:val="white"/>
-        </w:rPr>
-        <w:t xml:space="preserve">       </w:t>
-      </w:r>
-      <w:r>
-        <w:rPr>
-          <w:rFonts w:ascii="Times New Roman" w:eastAsia="Times New Roman" w:hAnsi="Times New Roman" w:cs="Times New Roman"/>
-          <w:sz w:val="24"/>
-          <w:szCs w:val="24"/>
-          <w:highlight w:val="white"/>
-        </w:rPr>
-        <w:t>Khuyến khích các thành viên đưa ý kiến của mình về các ý tưởng và các sản phẩm làm ra.</w:t>
-      </w:r>
-    </w:p>
-    <w:p>
-      <w:pPr>
-        <w:spacing w:before="240"/>
-        <w:jc w:val="both"/>
-        <w:rPr>
-          <w:rFonts w:ascii="Times New Roman" w:eastAsia="Times New Roman" w:hAnsi="Times New Roman" w:cs="Times New Roman"/>
-          <w:sz w:val="24"/>
-          <w:szCs w:val="24"/>
-          <w:highlight w:val="white"/>
-        </w:rPr>
-      </w:pPr>
-      <w:r>
-        <w:rPr>
-          <w:rFonts w:ascii="Times New Roman" w:eastAsia="Times New Roman" w:hAnsi="Times New Roman" w:cs="Times New Roman"/>
-          <w:sz w:val="24"/>
-          <w:szCs w:val="24"/>
-          <w:highlight w:val="white"/>
-        </w:rPr>
-        <w:t>·</w:t>
-      </w:r>
-      <w:r>
-        <w:rPr>
-          <w:rFonts w:ascii="Times New Roman" w:eastAsia="Times New Roman" w:hAnsi="Times New Roman" w:cs="Times New Roman"/>
-          <w:sz w:val="14"/>
-          <w:szCs w:val="14"/>
-          <w:highlight w:val="white"/>
-        </w:rPr>
-        <w:t xml:space="preserve">       </w:t>
-      </w:r>
-      <w:r>
-        <w:rPr>
-          <w:rFonts w:ascii="Times New Roman" w:eastAsia="Times New Roman" w:hAnsi="Times New Roman" w:cs="Times New Roman"/>
-          <w:sz w:val="24"/>
-          <w:szCs w:val="24"/>
-          <w:highlight w:val="white"/>
-        </w:rPr>
-        <w:t>Trình bà</w:t>
-      </w:r>
-      <w:r>
-        <w:rPr>
-          <w:rFonts w:ascii="Times New Roman" w:eastAsia="Times New Roman" w:hAnsi="Times New Roman" w:cs="Times New Roman"/>
-          <w:sz w:val="24"/>
-          <w:szCs w:val="24"/>
-          <w:highlight w:val="white"/>
-        </w:rPr>
-        <w:t>y các ý tưởng hay các cách tiếp cận đem lại lợi ích cho nhóm.</w:t>
-      </w:r>
-    </w:p>
-    <w:p>
-      <w:pPr>
-        <w:spacing w:before="240"/>
-        <w:jc w:val="both"/>
-        <w:rPr>
-          <w:rFonts w:ascii="Times New Roman" w:eastAsia="Times New Roman" w:hAnsi="Times New Roman" w:cs="Times New Roman"/>
-          <w:sz w:val="24"/>
-          <w:szCs w:val="24"/>
-          <w:highlight w:val="white"/>
-        </w:rPr>
-      </w:pPr>
-      <w:r>
-        <w:rPr>
-          <w:rFonts w:ascii="Times New Roman" w:eastAsia="Times New Roman" w:hAnsi="Times New Roman" w:cs="Times New Roman"/>
-          <w:sz w:val="24"/>
-          <w:szCs w:val="24"/>
-          <w:highlight w:val="white"/>
-        </w:rPr>
-        <w:t>·</w:t>
-      </w:r>
-      <w:r>
-        <w:rPr>
-          <w:rFonts w:ascii="Times New Roman" w:eastAsia="Times New Roman" w:hAnsi="Times New Roman" w:cs="Times New Roman"/>
-          <w:sz w:val="14"/>
-          <w:szCs w:val="14"/>
-          <w:highlight w:val="white"/>
-        </w:rPr>
-        <w:t xml:space="preserve">       </w:t>
-      </w:r>
-      <w:r>
-        <w:rPr>
-          <w:rFonts w:ascii="Times New Roman" w:eastAsia="Times New Roman" w:hAnsi="Times New Roman" w:cs="Times New Roman"/>
-          <w:sz w:val="24"/>
-          <w:szCs w:val="24"/>
-          <w:highlight w:val="white"/>
-        </w:rPr>
-        <w:t>Báo cáo kịp thời tình trạng công việc cho người Quản lý dự án.</w:t>
-      </w:r>
-    </w:p>
-    <w:p>
-      <w:pPr>
-        <w:spacing w:before="240"/>
-        <w:jc w:val="both"/>
-        <w:rPr>
-          <w:rFonts w:ascii="Times New Roman" w:eastAsia="Times New Roman" w:hAnsi="Times New Roman" w:cs="Times New Roman"/>
-          <w:sz w:val="24"/>
-          <w:szCs w:val="24"/>
-          <w:highlight w:val="white"/>
-        </w:rPr>
-      </w:pPr>
-      <w:r>
-        <w:rPr>
-          <w:rFonts w:ascii="Times New Roman" w:eastAsia="Times New Roman" w:hAnsi="Times New Roman" w:cs="Times New Roman"/>
-          <w:sz w:val="24"/>
-          <w:szCs w:val="24"/>
-          <w:highlight w:val="white"/>
-        </w:rPr>
-        <w:t>·</w:t>
-      </w:r>
-      <w:r>
-        <w:rPr>
-          <w:rFonts w:ascii="Times New Roman" w:eastAsia="Times New Roman" w:hAnsi="Times New Roman" w:cs="Times New Roman"/>
-          <w:sz w:val="14"/>
-          <w:szCs w:val="14"/>
-          <w:highlight w:val="white"/>
-        </w:rPr>
-        <w:t xml:space="preserve">       </w:t>
-      </w:r>
-      <w:r>
-        <w:rPr>
-          <w:rFonts w:ascii="Times New Roman" w:eastAsia="Times New Roman" w:hAnsi="Times New Roman" w:cs="Times New Roman"/>
-          <w:sz w:val="24"/>
-          <w:szCs w:val="24"/>
-          <w:highlight w:val="white"/>
-        </w:rPr>
-        <w:t>Thông báo sớm cho các thành viên trong nhóm nếu bạn sẽ vắng mặt trong một cuộc họp.</w:t>
-      </w:r>
-    </w:p>
-    <w:p>
-      <w:pPr>
-        <w:spacing w:before="240"/>
-        <w:jc w:val="both"/>
-        <w:rPr>
-          <w:rFonts w:ascii="Times New Roman" w:eastAsia="Times New Roman" w:hAnsi="Times New Roman" w:cs="Times New Roman"/>
-          <w:sz w:val="24"/>
-          <w:szCs w:val="24"/>
-          <w:highlight w:val="white"/>
-        </w:rPr>
-      </w:pPr>
-      <w:r>
-        <w:rPr>
-          <w:rFonts w:ascii="Times New Roman" w:eastAsia="Times New Roman" w:hAnsi="Times New Roman" w:cs="Times New Roman"/>
-          <w:sz w:val="24"/>
-          <w:szCs w:val="24"/>
-          <w:highlight w:val="white"/>
-        </w:rPr>
-        <w:t>Truyền thông – các thành viên s</w:t>
-      </w:r>
-      <w:r>
-        <w:rPr>
-          <w:rFonts w:ascii="Times New Roman" w:eastAsia="Times New Roman" w:hAnsi="Times New Roman" w:cs="Times New Roman"/>
-          <w:sz w:val="24"/>
-          <w:szCs w:val="24"/>
-          <w:highlight w:val="white"/>
-        </w:rPr>
-        <w:t>ẽ:</w:t>
-      </w:r>
-    </w:p>
-    <w:p>
-      <w:pPr>
-        <w:spacing w:before="240"/>
-        <w:jc w:val="both"/>
-        <w:rPr>
-          <w:rFonts w:ascii="Times New Roman" w:eastAsia="Times New Roman" w:hAnsi="Times New Roman" w:cs="Times New Roman"/>
-          <w:sz w:val="24"/>
-          <w:szCs w:val="24"/>
-          <w:highlight w:val="white"/>
-        </w:rPr>
-      </w:pPr>
-      <w:r>
-        <w:rPr>
-          <w:rFonts w:ascii="Times New Roman" w:eastAsia="Times New Roman" w:hAnsi="Times New Roman" w:cs="Times New Roman"/>
-          <w:sz w:val="24"/>
-          <w:szCs w:val="24"/>
-          <w:highlight w:val="white"/>
-        </w:rPr>
-        <w:t>·</w:t>
-      </w:r>
-      <w:r>
-        <w:rPr>
-          <w:rFonts w:ascii="Times New Roman" w:eastAsia="Times New Roman" w:hAnsi="Times New Roman" w:cs="Times New Roman"/>
-          <w:sz w:val="14"/>
-          <w:szCs w:val="14"/>
-          <w:highlight w:val="white"/>
-        </w:rPr>
-        <w:t xml:space="preserve">       </w:t>
-      </w:r>
-      <w:r>
-        <w:rPr>
-          <w:rFonts w:ascii="Times New Roman" w:eastAsia="Times New Roman" w:hAnsi="Times New Roman" w:cs="Times New Roman"/>
-          <w:sz w:val="24"/>
-          <w:szCs w:val="24"/>
-          <w:highlight w:val="white"/>
-        </w:rPr>
-        <w:t>Khi gửi email về các thông tin liên quan dự án thì phải gửi cho tất cả các thành viên trong nhóm.</w:t>
-      </w:r>
-    </w:p>
-    <w:p>
-      <w:pPr>
-        <w:spacing w:before="240"/>
-        <w:jc w:val="both"/>
-        <w:rPr>
-          <w:rFonts w:ascii="Times New Roman" w:eastAsia="Times New Roman" w:hAnsi="Times New Roman" w:cs="Times New Roman"/>
-          <w:sz w:val="24"/>
-          <w:szCs w:val="24"/>
-          <w:highlight w:val="white"/>
-        </w:rPr>
-      </w:pPr>
-      <w:r>
-        <w:rPr>
-          <w:rFonts w:ascii="Times New Roman" w:eastAsia="Times New Roman" w:hAnsi="Times New Roman" w:cs="Times New Roman"/>
-          <w:sz w:val="24"/>
-          <w:szCs w:val="24"/>
-          <w:highlight w:val="white"/>
-        </w:rPr>
-        <w:t>·</w:t>
-      </w:r>
-      <w:r>
-        <w:rPr>
-          <w:rFonts w:ascii="Times New Roman" w:eastAsia="Times New Roman" w:hAnsi="Times New Roman" w:cs="Times New Roman"/>
-          <w:sz w:val="14"/>
-          <w:szCs w:val="14"/>
-          <w:highlight w:val="white"/>
-        </w:rPr>
-        <w:t xml:space="preserve">       </w:t>
-      </w:r>
-      <w:r>
-        <w:rPr>
-          <w:rFonts w:ascii="Times New Roman" w:eastAsia="Times New Roman" w:hAnsi="Times New Roman" w:cs="Times New Roman"/>
-          <w:sz w:val="24"/>
-          <w:szCs w:val="24"/>
-          <w:highlight w:val="white"/>
-        </w:rPr>
-        <w:t>Trả lời email liên quan đến dự án tối đa trong vòng 2 ngày.</w:t>
-      </w:r>
-    </w:p>
-    <w:p>
-      <w:pPr>
-        <w:spacing w:before="240"/>
-        <w:jc w:val="both"/>
-        <w:rPr>
-          <w:rFonts w:ascii="Times New Roman" w:eastAsia="Times New Roman" w:hAnsi="Times New Roman" w:cs="Times New Roman"/>
-          <w:sz w:val="24"/>
-          <w:szCs w:val="24"/>
-          <w:highlight w:val="white"/>
-        </w:rPr>
-      </w:pPr>
-      <w:r>
-        <w:rPr>
-          <w:rFonts w:ascii="Times New Roman" w:eastAsia="Times New Roman" w:hAnsi="Times New Roman" w:cs="Times New Roman"/>
-          <w:sz w:val="24"/>
-          <w:szCs w:val="24"/>
-          <w:highlight w:val="white"/>
-        </w:rPr>
-        <w:t>·</w:t>
-      </w:r>
-      <w:r>
-        <w:rPr>
-          <w:rFonts w:ascii="Times New Roman" w:eastAsia="Times New Roman" w:hAnsi="Times New Roman" w:cs="Times New Roman"/>
-          <w:sz w:val="14"/>
-          <w:szCs w:val="14"/>
-          <w:highlight w:val="white"/>
-        </w:rPr>
-        <w:t xml:space="preserve">       </w:t>
-      </w:r>
-      <w:r>
-        <w:rPr>
-          <w:rFonts w:ascii="Times New Roman" w:eastAsia="Times New Roman" w:hAnsi="Times New Roman" w:cs="Times New Roman"/>
-          <w:sz w:val="24"/>
-          <w:szCs w:val="24"/>
-          <w:highlight w:val="white"/>
-        </w:rPr>
-        <w:t>Email cần được trình bày ngắn gọn rõ ràng</w:t>
-      </w:r>
-    </w:p>
-    <w:p>
-      <w:pPr>
-        <w:spacing w:before="240"/>
-        <w:jc w:val="both"/>
-        <w:rPr>
-          <w:rFonts w:ascii="Times New Roman" w:eastAsia="Times New Roman" w:hAnsi="Times New Roman" w:cs="Times New Roman"/>
-          <w:sz w:val="24"/>
-          <w:szCs w:val="24"/>
-          <w:highlight w:val="white"/>
-        </w:rPr>
-      </w:pPr>
-      <w:r>
-        <w:rPr>
-          <w:rFonts w:ascii="Times New Roman" w:eastAsia="Times New Roman" w:hAnsi="Times New Roman" w:cs="Times New Roman"/>
-          <w:sz w:val="24"/>
-          <w:szCs w:val="24"/>
-          <w:highlight w:val="white"/>
-        </w:rPr>
-        <w:t>·</w:t>
-      </w:r>
-      <w:r>
-        <w:rPr>
-          <w:rFonts w:ascii="Times New Roman" w:eastAsia="Times New Roman" w:hAnsi="Times New Roman" w:cs="Times New Roman"/>
-          <w:sz w:val="14"/>
-          <w:szCs w:val="14"/>
-          <w:highlight w:val="white"/>
-        </w:rPr>
-        <w:t xml:space="preserve">       </w:t>
-      </w:r>
-      <w:r>
-        <w:rPr>
-          <w:rFonts w:ascii="Times New Roman" w:eastAsia="Times New Roman" w:hAnsi="Times New Roman" w:cs="Times New Roman"/>
-          <w:sz w:val="24"/>
-          <w:szCs w:val="24"/>
-          <w:highlight w:val="white"/>
-        </w:rPr>
-        <w:t>Phải đặt câu hỏi khi cảm thấy không rõ về các chỉ dẫn hay các ý kiến của người khác.</w:t>
-      </w:r>
-    </w:p>
-    <w:p>
-      <w:pPr>
-        <w:spacing w:before="240"/>
-        <w:jc w:val="both"/>
-        <w:rPr>
-          <w:rFonts w:ascii="Times New Roman" w:eastAsia="Times New Roman" w:hAnsi="Times New Roman" w:cs="Times New Roman"/>
-          <w:sz w:val="24"/>
-          <w:szCs w:val="24"/>
-          <w:highlight w:val="white"/>
-        </w:rPr>
-      </w:pPr>
-      <w:r>
-        <w:rPr>
-          <w:rFonts w:ascii="Times New Roman" w:eastAsia="Times New Roman" w:hAnsi="Times New Roman" w:cs="Times New Roman"/>
-          <w:sz w:val="24"/>
-          <w:szCs w:val="24"/>
-          <w:highlight w:val="white"/>
-        </w:rPr>
-        <w:t>·</w:t>
-      </w:r>
-      <w:r>
-        <w:rPr>
-          <w:rFonts w:ascii="Times New Roman" w:eastAsia="Times New Roman" w:hAnsi="Times New Roman" w:cs="Times New Roman"/>
-          <w:sz w:val="14"/>
-          <w:szCs w:val="14"/>
-          <w:highlight w:val="white"/>
-        </w:rPr>
-        <w:t xml:space="preserve">       </w:t>
-      </w:r>
-      <w:r>
-        <w:rPr>
-          <w:rFonts w:ascii="Times New Roman" w:eastAsia="Times New Roman" w:hAnsi="Times New Roman" w:cs="Times New Roman"/>
-          <w:sz w:val="24"/>
-          <w:szCs w:val="24"/>
-          <w:highlight w:val="white"/>
-        </w:rPr>
-        <w:t>Lưu lại nội dung các cuộc họp thảo luận liên quan theo trình tự nhất định.</w:t>
-      </w:r>
-    </w:p>
-    <w:p>
-      <w:pPr>
-        <w:spacing w:before="240"/>
-        <w:jc w:val="both"/>
-        <w:rPr>
-          <w:rFonts w:ascii="Times New Roman" w:eastAsia="Times New Roman" w:hAnsi="Times New Roman" w:cs="Times New Roman"/>
-          <w:sz w:val="24"/>
-          <w:szCs w:val="24"/>
-          <w:highlight w:val="white"/>
-        </w:rPr>
-      </w:pPr>
-      <w:r>
-        <w:rPr>
-          <w:rFonts w:ascii="Times New Roman" w:eastAsia="Times New Roman" w:hAnsi="Times New Roman" w:cs="Times New Roman"/>
-          <w:sz w:val="24"/>
-          <w:szCs w:val="24"/>
-          <w:highlight w:val="white"/>
-        </w:rPr>
-        <w:t>·</w:t>
-      </w:r>
-      <w:r>
-        <w:rPr>
-          <w:rFonts w:ascii="Times New Roman" w:eastAsia="Times New Roman" w:hAnsi="Times New Roman" w:cs="Times New Roman"/>
-          <w:sz w:val="14"/>
-          <w:szCs w:val="14"/>
-          <w:highlight w:val="white"/>
-        </w:rPr>
-        <w:t xml:space="preserve">       </w:t>
-      </w:r>
-      <w:r>
-        <w:rPr>
-          <w:rFonts w:ascii="Times New Roman" w:eastAsia="Times New Roman" w:hAnsi="Times New Roman" w:cs="Times New Roman"/>
-          <w:sz w:val="24"/>
-          <w:szCs w:val="24"/>
-          <w:highlight w:val="white"/>
-        </w:rPr>
-        <w:t>Các tài liệu liên quan đến dự án sẽ được gửi lên không gian làm việc chung của n</w:t>
-      </w:r>
-      <w:r>
-        <w:rPr>
-          <w:rFonts w:ascii="Times New Roman" w:eastAsia="Times New Roman" w:hAnsi="Times New Roman" w:cs="Times New Roman"/>
-          <w:sz w:val="24"/>
-          <w:szCs w:val="24"/>
-          <w:highlight w:val="white"/>
-        </w:rPr>
-        <w:t>hóm..</w:t>
-      </w:r>
-    </w:p>
-    <w:p>
-      <w:pPr>
-        <w:spacing w:before="240"/>
-        <w:jc w:val="both"/>
-        <w:rPr>
-          <w:rFonts w:ascii="Times New Roman" w:eastAsia="Times New Roman" w:hAnsi="Times New Roman" w:cs="Times New Roman"/>
-          <w:sz w:val="24"/>
-          <w:szCs w:val="24"/>
-          <w:highlight w:val="white"/>
-        </w:rPr>
-      </w:pPr>
-      <w:r>
-        <w:rPr>
-          <w:rFonts w:ascii="Times New Roman" w:eastAsia="Times New Roman" w:hAnsi="Times New Roman" w:cs="Times New Roman"/>
-          <w:sz w:val="24"/>
-          <w:szCs w:val="24"/>
-          <w:highlight w:val="white"/>
-        </w:rPr>
-        <w:t>Giải quyết vấn đề - các thành viên sẽ:</w:t>
-      </w:r>
-    </w:p>
-    <w:p>
-      <w:pPr>
-        <w:spacing w:before="240"/>
-        <w:jc w:val="both"/>
-        <w:rPr>
-          <w:rFonts w:ascii="Times New Roman" w:eastAsia="Times New Roman" w:hAnsi="Times New Roman" w:cs="Times New Roman"/>
-          <w:sz w:val="24"/>
-          <w:szCs w:val="24"/>
-          <w:highlight w:val="white"/>
-        </w:rPr>
-      </w:pPr>
-      <w:r>
-        <w:rPr>
-          <w:rFonts w:ascii="Times New Roman" w:eastAsia="Times New Roman" w:hAnsi="Times New Roman" w:cs="Times New Roman"/>
-          <w:sz w:val="24"/>
-          <w:szCs w:val="24"/>
-          <w:highlight w:val="white"/>
-        </w:rPr>
-        <w:t>·</w:t>
-      </w:r>
-      <w:r>
-        <w:rPr>
-          <w:rFonts w:ascii="Times New Roman" w:eastAsia="Times New Roman" w:hAnsi="Times New Roman" w:cs="Times New Roman"/>
-          <w:sz w:val="14"/>
-          <w:szCs w:val="14"/>
-          <w:highlight w:val="white"/>
-        </w:rPr>
-        <w:t xml:space="preserve">       </w:t>
-      </w:r>
-      <w:r>
-        <w:rPr>
-          <w:rFonts w:ascii="Times New Roman" w:eastAsia="Times New Roman" w:hAnsi="Times New Roman" w:cs="Times New Roman"/>
-          <w:sz w:val="24"/>
-          <w:szCs w:val="24"/>
-          <w:highlight w:val="white"/>
-        </w:rPr>
-        <w:t>Khuyến khích mọi người cùng tham gia giải quyết vấn đề.</w:t>
-      </w:r>
-    </w:p>
-    <w:p>
-      <w:pPr>
-        <w:spacing w:before="240"/>
-        <w:jc w:val="both"/>
-        <w:rPr>
-          <w:rFonts w:ascii="Times New Roman" w:eastAsia="Times New Roman" w:hAnsi="Times New Roman" w:cs="Times New Roman"/>
-          <w:sz w:val="24"/>
-          <w:szCs w:val="24"/>
-          <w:highlight w:val="white"/>
-        </w:rPr>
-      </w:pPr>
-      <w:r>
-        <w:rPr>
-          <w:rFonts w:ascii="Times New Roman" w:eastAsia="Times New Roman" w:hAnsi="Times New Roman" w:cs="Times New Roman"/>
-          <w:sz w:val="24"/>
-          <w:szCs w:val="24"/>
-          <w:highlight w:val="white"/>
-        </w:rPr>
-        <w:t>·</w:t>
-      </w:r>
-      <w:r>
-        <w:rPr>
-          <w:rFonts w:ascii="Times New Roman" w:eastAsia="Times New Roman" w:hAnsi="Times New Roman" w:cs="Times New Roman"/>
-          <w:sz w:val="14"/>
-          <w:szCs w:val="14"/>
-          <w:highlight w:val="white"/>
-        </w:rPr>
-        <w:t xml:space="preserve">       </w:t>
-      </w:r>
-      <w:r>
-        <w:rPr>
-          <w:rFonts w:ascii="Times New Roman" w:eastAsia="Times New Roman" w:hAnsi="Times New Roman" w:cs="Times New Roman"/>
-          <w:sz w:val="24"/>
-          <w:szCs w:val="24"/>
-          <w:highlight w:val="white"/>
-        </w:rPr>
-        <w:t>Chỉ nên sử dụng những phê bình có tính xây dựng.</w:t>
-      </w:r>
-    </w:p>
-    <w:p>
-      <w:pPr>
-        <w:spacing w:before="240"/>
-        <w:jc w:val="both"/>
-        <w:rPr>
-          <w:rFonts w:ascii="Times New Roman" w:eastAsia="Times New Roman" w:hAnsi="Times New Roman" w:cs="Times New Roman"/>
-          <w:sz w:val="24"/>
-          <w:szCs w:val="24"/>
-          <w:highlight w:val="white"/>
-        </w:rPr>
-      </w:pPr>
-      <w:r>
-        <w:rPr>
-          <w:rFonts w:ascii="Times New Roman" w:eastAsia="Times New Roman" w:hAnsi="Times New Roman" w:cs="Times New Roman"/>
-          <w:sz w:val="24"/>
-          <w:szCs w:val="24"/>
-          <w:highlight w:val="white"/>
-        </w:rPr>
-        <w:t>·</w:t>
-      </w:r>
-      <w:r>
-        <w:rPr>
-          <w:rFonts w:ascii="Times New Roman" w:eastAsia="Times New Roman" w:hAnsi="Times New Roman" w:cs="Times New Roman"/>
-          <w:sz w:val="14"/>
-          <w:szCs w:val="14"/>
-          <w:highlight w:val="white"/>
-        </w:rPr>
-        <w:t xml:space="preserve">       </w:t>
-      </w:r>
-      <w:r>
-        <w:rPr>
-          <w:rFonts w:ascii="Times New Roman" w:eastAsia="Times New Roman" w:hAnsi="Times New Roman" w:cs="Times New Roman"/>
-          <w:sz w:val="24"/>
-          <w:szCs w:val="24"/>
-          <w:highlight w:val="white"/>
-        </w:rPr>
-        <w:t>Không công kích cá nhân khi tranh luận.</w:t>
-      </w:r>
-    </w:p>
-    <w:p>
-      <w:pPr>
-        <w:spacing w:before="240"/>
-        <w:jc w:val="both"/>
-        <w:rPr>
-          <w:rFonts w:ascii="Times New Roman" w:eastAsia="Times New Roman" w:hAnsi="Times New Roman" w:cs="Times New Roman"/>
-          <w:sz w:val="24"/>
-          <w:szCs w:val="24"/>
-          <w:highlight w:val="white"/>
-        </w:rPr>
-      </w:pPr>
-      <w:r>
-        <w:rPr>
-          <w:rFonts w:ascii="Times New Roman" w:eastAsia="Times New Roman" w:hAnsi="Times New Roman" w:cs="Times New Roman"/>
-          <w:sz w:val="24"/>
-          <w:szCs w:val="24"/>
-          <w:highlight w:val="white"/>
-        </w:rPr>
-        <w:t>·</w:t>
-      </w:r>
-      <w:r>
-        <w:rPr>
-          <w:rFonts w:ascii="Times New Roman" w:eastAsia="Times New Roman" w:hAnsi="Times New Roman" w:cs="Times New Roman"/>
-          <w:sz w:val="14"/>
-          <w:szCs w:val="14"/>
-          <w:highlight w:val="white"/>
-        </w:rPr>
-        <w:t xml:space="preserve">       </w:t>
-      </w:r>
-      <w:r>
-        <w:rPr>
-          <w:rFonts w:ascii="Times New Roman" w:eastAsia="Times New Roman" w:hAnsi="Times New Roman" w:cs="Times New Roman"/>
-          <w:sz w:val="24"/>
-          <w:szCs w:val="24"/>
-          <w:highlight w:val="white"/>
-        </w:rPr>
-        <w:t>Đưa ra các ý kiến phản đối hoặc gi</w:t>
-      </w:r>
-      <w:r>
-        <w:rPr>
-          <w:rFonts w:ascii="Times New Roman" w:eastAsia="Times New Roman" w:hAnsi="Times New Roman" w:cs="Times New Roman"/>
-          <w:sz w:val="24"/>
-          <w:szCs w:val="24"/>
-          <w:highlight w:val="white"/>
-        </w:rPr>
-        <w:t>ải pháp khi được yêu cầu giải quyết một vấn đề nào đó.</w:t>
-      </w:r>
-    </w:p>
-    <w:p>
-      <w:pPr>
-        <w:spacing w:before="240"/>
-        <w:jc w:val="both"/>
-        <w:rPr>
-          <w:rFonts w:ascii="Times New Roman" w:eastAsia="Times New Roman" w:hAnsi="Times New Roman" w:cs="Times New Roman"/>
-          <w:sz w:val="24"/>
-          <w:szCs w:val="24"/>
-          <w:highlight w:val="white"/>
-        </w:rPr>
-      </w:pPr>
-      <w:r>
-        <w:rPr>
-          <w:rFonts w:ascii="Times New Roman" w:eastAsia="Times New Roman" w:hAnsi="Times New Roman" w:cs="Times New Roman"/>
-          <w:sz w:val="24"/>
-          <w:szCs w:val="24"/>
-          <w:highlight w:val="white"/>
-        </w:rPr>
-        <w:t>Hội họp – các thành viên sẽ:</w:t>
-      </w:r>
-    </w:p>
-    <w:p>
-      <w:pPr>
-        <w:spacing w:before="240"/>
-        <w:jc w:val="both"/>
-        <w:rPr>
-          <w:rFonts w:ascii="Times New Roman" w:eastAsia="Times New Roman" w:hAnsi="Times New Roman" w:cs="Times New Roman"/>
-          <w:sz w:val="24"/>
-          <w:szCs w:val="24"/>
-          <w:highlight w:val="white"/>
-        </w:rPr>
-      </w:pPr>
-      <w:r>
-        <w:rPr>
-          <w:rFonts w:ascii="Times New Roman" w:eastAsia="Times New Roman" w:hAnsi="Times New Roman" w:cs="Times New Roman"/>
-          <w:sz w:val="24"/>
-          <w:szCs w:val="24"/>
-          <w:highlight w:val="white"/>
-        </w:rPr>
-        <w:lastRenderedPageBreak/>
-        <w:t>·</w:t>
-      </w:r>
-      <w:r>
-        <w:rPr>
-          <w:rFonts w:ascii="Times New Roman" w:eastAsia="Times New Roman" w:hAnsi="Times New Roman" w:cs="Times New Roman"/>
-          <w:sz w:val="14"/>
-          <w:szCs w:val="14"/>
-          <w:highlight w:val="white"/>
-        </w:rPr>
-        <w:t xml:space="preserve">       </w:t>
-      </w:r>
-      <w:r>
-        <w:rPr>
-          <w:rFonts w:ascii="Times New Roman" w:eastAsia="Times New Roman" w:hAnsi="Times New Roman" w:cs="Times New Roman"/>
-          <w:sz w:val="24"/>
-          <w:szCs w:val="24"/>
-          <w:highlight w:val="white"/>
-        </w:rPr>
-        <w:t>Tham gia đầy đủ các cuộc họp, báo cáo tình hình.</w:t>
-      </w:r>
-    </w:p>
-    <w:p>
-      <w:pPr>
-        <w:spacing w:before="240"/>
-        <w:jc w:val="both"/>
-        <w:rPr>
-          <w:rFonts w:ascii="Times New Roman" w:eastAsia="Times New Roman" w:hAnsi="Times New Roman" w:cs="Times New Roman"/>
-          <w:sz w:val="24"/>
-          <w:szCs w:val="24"/>
-          <w:highlight w:val="white"/>
-        </w:rPr>
-      </w:pPr>
-      <w:r>
-        <w:rPr>
-          <w:rFonts w:ascii="Times New Roman" w:eastAsia="Times New Roman" w:hAnsi="Times New Roman" w:cs="Times New Roman"/>
-          <w:sz w:val="24"/>
-          <w:szCs w:val="24"/>
-          <w:highlight w:val="white"/>
-        </w:rPr>
-        <w:t>·</w:t>
-      </w:r>
-      <w:r>
-        <w:rPr>
-          <w:rFonts w:ascii="Times New Roman" w:eastAsia="Times New Roman" w:hAnsi="Times New Roman" w:cs="Times New Roman"/>
-          <w:sz w:val="14"/>
-          <w:szCs w:val="14"/>
-          <w:highlight w:val="white"/>
-        </w:rPr>
-        <w:t xml:space="preserve">       </w:t>
-      </w:r>
-      <w:r>
-        <w:rPr>
-          <w:rFonts w:ascii="Times New Roman" w:eastAsia="Times New Roman" w:hAnsi="Times New Roman" w:cs="Times New Roman"/>
-          <w:sz w:val="24"/>
-          <w:szCs w:val="24"/>
-          <w:highlight w:val="white"/>
-        </w:rPr>
-        <w:t>Báo cáo tình hình dự án sẽ diễn ra vào thứ 7 hàng tuần.</w:t>
-      </w:r>
-    </w:p>
-    <w:p>
-      <w:pPr>
-        <w:spacing w:before="240"/>
-        <w:jc w:val="both"/>
-        <w:rPr>
-          <w:rFonts w:ascii="Times New Roman" w:eastAsia="Times New Roman" w:hAnsi="Times New Roman" w:cs="Times New Roman"/>
-          <w:sz w:val="24"/>
-          <w:szCs w:val="24"/>
-          <w:highlight w:val="white"/>
-        </w:rPr>
-      </w:pPr>
-      <w:r>
-        <w:rPr>
-          <w:rFonts w:ascii="Times New Roman" w:eastAsia="Times New Roman" w:hAnsi="Times New Roman" w:cs="Times New Roman"/>
-          <w:sz w:val="24"/>
-          <w:szCs w:val="24"/>
-          <w:highlight w:val="white"/>
-        </w:rPr>
-        <w:t>·</w:t>
-      </w:r>
-      <w:r>
-        <w:rPr>
-          <w:rFonts w:ascii="Times New Roman" w:eastAsia="Times New Roman" w:hAnsi="Times New Roman" w:cs="Times New Roman"/>
-          <w:sz w:val="14"/>
-          <w:szCs w:val="14"/>
-          <w:highlight w:val="white"/>
-        </w:rPr>
-        <w:t xml:space="preserve">       </w:t>
-      </w:r>
-      <w:r>
-        <w:rPr>
-          <w:rFonts w:ascii="Times New Roman" w:eastAsia="Times New Roman" w:hAnsi="Times New Roman" w:cs="Times New Roman"/>
-          <w:sz w:val="24"/>
-          <w:szCs w:val="24"/>
-          <w:highlight w:val="white"/>
-        </w:rPr>
-        <w:t>Các cuộc họp, báo cáo sẽ được thực hiện qua Google Meet.</w:t>
-      </w:r>
-    </w:p>
-    <w:p>
-      <w:pPr>
-        <w:spacing w:before="240"/>
-        <w:jc w:val="both"/>
-        <w:rPr>
-          <w:rFonts w:ascii="Times New Roman" w:eastAsia="Times New Roman" w:hAnsi="Times New Roman" w:cs="Times New Roman"/>
-          <w:sz w:val="24"/>
-          <w:szCs w:val="24"/>
-          <w:highlight w:val="white"/>
-        </w:rPr>
-      </w:pPr>
-      <w:r>
-        <w:rPr>
-          <w:rFonts w:ascii="Times New Roman" w:eastAsia="Times New Roman" w:hAnsi="Times New Roman" w:cs="Times New Roman"/>
-          <w:sz w:val="24"/>
-          <w:szCs w:val="24"/>
-          <w:highlight w:val="white"/>
-        </w:rPr>
-        <w:t>·</w:t>
-      </w:r>
-      <w:r>
-        <w:rPr>
-          <w:rFonts w:ascii="Times New Roman" w:eastAsia="Times New Roman" w:hAnsi="Times New Roman" w:cs="Times New Roman"/>
-          <w:sz w:val="14"/>
-          <w:szCs w:val="14"/>
-          <w:highlight w:val="white"/>
-        </w:rPr>
-        <w:t xml:space="preserve">       </w:t>
-      </w:r>
-      <w:r>
-        <w:rPr>
-          <w:rFonts w:ascii="Times New Roman" w:eastAsia="Times New Roman" w:hAnsi="Times New Roman" w:cs="Times New Roman"/>
-          <w:sz w:val="24"/>
-          <w:szCs w:val="24"/>
-          <w:highlight w:val="white"/>
-        </w:rPr>
-        <w:t>Chuẩn bị nội dung báo cáo của mình trước khi họp nhóm.</w:t>
-      </w:r>
-    </w:p>
-    <w:p>
-      <w:pPr>
-        <w:spacing w:before="240"/>
-        <w:jc w:val="both"/>
-        <w:rPr>
-          <w:rFonts w:ascii="Times New Roman" w:eastAsia="Times New Roman" w:hAnsi="Times New Roman" w:cs="Times New Roman"/>
-          <w:sz w:val="24"/>
-          <w:szCs w:val="24"/>
-          <w:highlight w:val="white"/>
-        </w:rPr>
-      </w:pPr>
-      <w:r>
-        <w:rPr>
-          <w:rFonts w:ascii="Times New Roman" w:eastAsia="Times New Roman" w:hAnsi="Times New Roman" w:cs="Times New Roman"/>
-          <w:sz w:val="24"/>
-          <w:szCs w:val="24"/>
-          <w:highlight w:val="white"/>
-        </w:rPr>
-        <w:t>·</w:t>
-      </w:r>
-      <w:r>
-        <w:rPr>
-          <w:rFonts w:ascii="Times New Roman" w:eastAsia="Times New Roman" w:hAnsi="Times New Roman" w:cs="Times New Roman"/>
-          <w:sz w:val="14"/>
-          <w:szCs w:val="14"/>
-          <w:highlight w:val="white"/>
-        </w:rPr>
-        <w:t xml:space="preserve">       </w:t>
-      </w:r>
-      <w:r>
-        <w:rPr>
-          <w:rFonts w:ascii="Times New Roman" w:eastAsia="Times New Roman" w:hAnsi="Times New Roman" w:cs="Times New Roman"/>
-          <w:sz w:val="24"/>
-          <w:szCs w:val="24"/>
-          <w:highlight w:val="white"/>
-        </w:rPr>
-        <w:t>Ghi chép nội dung các cuộc họp và cố gắng giải quyết vấn đề được đề ra trong cuộc họp trong vòng 24 giờ.</w:t>
-      </w:r>
-    </w:p>
-    <w:p>
-      <w:pPr>
-        <w:spacing w:before="240"/>
-        <w:jc w:val="both"/>
-        <w:rPr>
-          <w:rFonts w:ascii="Times New Roman" w:eastAsia="Times New Roman" w:hAnsi="Times New Roman" w:cs="Times New Roman"/>
-          <w:b/>
-          <w:sz w:val="24"/>
-          <w:szCs w:val="24"/>
-          <w:highlight w:val="white"/>
-        </w:rPr>
-      </w:pPr>
-      <w:r>
-        <w:rPr>
-          <w:rFonts w:ascii="Times New Roman" w:eastAsia="Times New Roman" w:hAnsi="Times New Roman" w:cs="Times New Roman"/>
-          <w:sz w:val="24"/>
-          <w:szCs w:val="24"/>
-          <w:highlight w:val="white"/>
-        </w:rPr>
-        <w:t>·</w:t>
-      </w:r>
-      <w:r>
-        <w:rPr>
-          <w:rFonts w:ascii="Times New Roman" w:eastAsia="Times New Roman" w:hAnsi="Times New Roman" w:cs="Times New Roman"/>
-          <w:sz w:val="14"/>
-          <w:szCs w:val="14"/>
-          <w:highlight w:val="white"/>
-        </w:rPr>
-        <w:t xml:space="preserve">       </w:t>
-      </w:r>
-      <w:r>
-        <w:rPr>
-          <w:rFonts w:ascii="Times New Roman" w:eastAsia="Times New Roman" w:hAnsi="Times New Roman" w:cs="Times New Roman"/>
-          <w:sz w:val="24"/>
-          <w:szCs w:val="24"/>
-          <w:highlight w:val="white"/>
-        </w:rPr>
-        <w:t>Nhật ký cuộc họ</w:t>
-      </w:r>
-      <w:r>
-        <w:rPr>
-          <w:rFonts w:ascii="Times New Roman" w:eastAsia="Times New Roman" w:hAnsi="Times New Roman" w:cs="Times New Roman"/>
-          <w:sz w:val="24"/>
-          <w:szCs w:val="24"/>
-          <w:highlight w:val="white"/>
-        </w:rPr>
-        <w:t>p và các tài liệu quan trọng sẽ được gửi lên không gian làm việc chung của nhóm.</w:t>
-      </w:r>
-    </w:p>
-    <w:p>
-      <w:pPr>
-        <w:jc w:val="both"/>
-        <w:rPr>
-          <w:rFonts w:ascii="Times New Roman" w:eastAsia="Times New Roman" w:hAnsi="Times New Roman" w:cs="Times New Roman"/>
-          <w:b/>
-          <w:sz w:val="24"/>
-          <w:szCs w:val="24"/>
-          <w:highlight w:val="white"/>
-        </w:rPr>
-      </w:pPr>
-      <w:r>
-        <w:rPr>
-          <w:rFonts w:ascii="Times New Roman" w:eastAsia="Times New Roman" w:hAnsi="Times New Roman" w:cs="Times New Roman"/>
-          <w:b/>
-          <w:sz w:val="24"/>
-          <w:szCs w:val="24"/>
-          <w:highlight w:val="white"/>
-        </w:rPr>
-        <w:t>3. Cho các dạng công việc như sau:</w:t>
-      </w:r>
-    </w:p>
-    <w:p>
-      <w:pPr>
-        <w:jc w:val="both"/>
-        <w:rPr>
-          <w:rFonts w:ascii="Times New Roman" w:eastAsia="Times New Roman" w:hAnsi="Times New Roman" w:cs="Times New Roman"/>
-          <w:b/>
-          <w:sz w:val="24"/>
-          <w:szCs w:val="24"/>
-          <w:highlight w:val="white"/>
-        </w:rPr>
-      </w:pPr>
-      <w:r>
-        <w:rPr>
-          <w:rFonts w:ascii="Times New Roman" w:eastAsia="Times New Roman" w:hAnsi="Times New Roman" w:cs="Times New Roman"/>
-          <w:b/>
-          <w:sz w:val="24"/>
-          <w:szCs w:val="24"/>
-          <w:highlight w:val="white"/>
-        </w:rPr>
-        <w:t>a. Bạn tổ chức sinh nhật, đám giỗ ở nhà. Hãy lập kế hoạch cho biết có những công việc gì, cần bao nhiêu người làm, chi phí bao nhiêu?</w:t>
-      </w:r>
-    </w:p>
-    <w:p>
-      <w:pPr>
-        <w:jc w:val="both"/>
-        <w:rPr>
-          <w:rFonts w:ascii="Times New Roman" w:eastAsia="Times New Roman" w:hAnsi="Times New Roman" w:cs="Times New Roman"/>
-          <w:b/>
-          <w:sz w:val="24"/>
-          <w:szCs w:val="24"/>
-          <w:highlight w:val="white"/>
-        </w:rPr>
-      </w:pPr>
-      <w:r>
-        <w:rPr>
-          <w:rFonts w:ascii="Times New Roman" w:eastAsia="Times New Roman" w:hAnsi="Times New Roman" w:cs="Times New Roman"/>
-          <w:b/>
-          <w:sz w:val="24"/>
-          <w:szCs w:val="24"/>
-          <w:highlight w:val="white"/>
-        </w:rPr>
-        <w:t>b. Gia</w:t>
-      </w:r>
-      <w:r>
-        <w:rPr>
-          <w:rFonts w:ascii="Times New Roman" w:eastAsia="Times New Roman" w:hAnsi="Times New Roman" w:cs="Times New Roman"/>
-          <w:b/>
-          <w:sz w:val="24"/>
-          <w:szCs w:val="24"/>
-          <w:highlight w:val="white"/>
-        </w:rPr>
-        <w:t xml:space="preserve"> đình tổ chức buổi picnic, cắm trại. Hãy lập kế hoạch cho biết có những công việc gì, cần bao nhiêu người làm, chi phí bao nhiêu?</w:t>
-      </w:r>
-    </w:p>
-    <w:p>
-      <w:pPr>
-        <w:jc w:val="both"/>
-        <w:rPr>
-          <w:rFonts w:ascii="Times New Roman" w:eastAsia="Times New Roman" w:hAnsi="Times New Roman" w:cs="Times New Roman"/>
-          <w:b/>
-          <w:sz w:val="24"/>
-          <w:szCs w:val="24"/>
-          <w:highlight w:val="white"/>
-        </w:rPr>
-      </w:pPr>
-      <w:r>
-        <w:rPr>
-          <w:rFonts w:ascii="Times New Roman" w:eastAsia="Times New Roman" w:hAnsi="Times New Roman" w:cs="Times New Roman"/>
-          <w:b/>
-          <w:sz w:val="24"/>
-          <w:szCs w:val="24"/>
-          <w:highlight w:val="white"/>
-        </w:rPr>
-        <w:t>c. Công ty tổ chức đi Vũng tàu 2 ngày. Hãy lập kế hoạch cho biết có những công việc gì và ước tính chi phí cho 1 đầu người</w:t>
-      </w:r>
-    </w:p>
-    <w:p>
-      <w:pPr>
-        <w:jc w:val="both"/>
-        <w:rPr>
-          <w:rFonts w:ascii="Times New Roman" w:eastAsia="Times New Roman" w:hAnsi="Times New Roman" w:cs="Times New Roman"/>
-          <w:b/>
-          <w:sz w:val="24"/>
-          <w:szCs w:val="24"/>
-          <w:highlight w:val="white"/>
-        </w:rPr>
-      </w:pPr>
-      <w:r>
-        <w:rPr>
-          <w:rFonts w:ascii="Times New Roman" w:eastAsia="Times New Roman" w:hAnsi="Times New Roman" w:cs="Times New Roman"/>
-          <w:b/>
-          <w:sz w:val="24"/>
-          <w:szCs w:val="24"/>
-          <w:highlight w:val="white"/>
-        </w:rPr>
-        <w:t xml:space="preserve">d. </w:t>
-      </w:r>
-      <w:r>
-        <w:rPr>
-          <w:rFonts w:ascii="Times New Roman" w:eastAsia="Times New Roman" w:hAnsi="Times New Roman" w:cs="Times New Roman"/>
-          <w:b/>
-          <w:sz w:val="24"/>
-          <w:szCs w:val="24"/>
-          <w:highlight w:val="white"/>
-        </w:rPr>
-        <w:t>Lớp tổ chức tất niên, đi dã ngoại. Hãy lập kế hoạch cho biết có những công việc gì, cần bao nhiêu người làm, ai làm gì và mỗi người phải đóng bao nhiêu</w:t>
-      </w:r>
-    </w:p>
-    <w:p>
-      <w:pPr>
-        <w:jc w:val="both"/>
-        <w:rPr>
-          <w:rFonts w:ascii="Times New Roman" w:eastAsia="Times New Roman" w:hAnsi="Times New Roman" w:cs="Times New Roman"/>
-          <w:b/>
-          <w:sz w:val="24"/>
-          <w:szCs w:val="24"/>
-          <w:highlight w:val="white"/>
-        </w:rPr>
-      </w:pPr>
-      <w:r>
-        <w:rPr>
-          <w:rFonts w:ascii="Times New Roman" w:eastAsia="Times New Roman" w:hAnsi="Times New Roman" w:cs="Times New Roman"/>
-          <w:b/>
-          <w:sz w:val="24"/>
-          <w:szCs w:val="24"/>
-          <w:highlight w:val="white"/>
-        </w:rPr>
-        <w:t>tiền?</w:t>
-      </w:r>
-    </w:p>
-    <w:p>
-      <w:pPr>
-        <w:jc w:val="both"/>
-        <w:rPr>
-          <w:rFonts w:ascii="Times New Roman" w:eastAsia="Times New Roman" w:hAnsi="Times New Roman" w:cs="Times New Roman"/>
-          <w:b/>
-          <w:sz w:val="24"/>
-          <w:szCs w:val="24"/>
-          <w:highlight w:val="white"/>
-        </w:rPr>
-      </w:pPr>
-      <w:r>
-        <w:rPr>
-          <w:rFonts w:ascii="Times New Roman" w:eastAsia="Times New Roman" w:hAnsi="Times New Roman" w:cs="Times New Roman"/>
-          <w:b/>
-          <w:sz w:val="24"/>
-          <w:szCs w:val="24"/>
-          <w:highlight w:val="white"/>
-        </w:rPr>
-        <w:t>e. Lớp học tổ chức làm từ thiện tại trung tâm người già neo đơn, cứu trợ bão lụt. Hãy lập kế hoạch</w:t>
-      </w:r>
-      <w:r>
-        <w:rPr>
-          <w:rFonts w:ascii="Times New Roman" w:eastAsia="Times New Roman" w:hAnsi="Times New Roman" w:cs="Times New Roman"/>
-          <w:b/>
-          <w:sz w:val="24"/>
-          <w:szCs w:val="24"/>
-          <w:highlight w:val="white"/>
-        </w:rPr>
-        <w:t xml:space="preserve"> cho biết có những công việc gì, cần bao nhiêu người làm và chi phí cần là bao nhiêu?</w:t>
-      </w:r>
-    </w:p>
-    <w:p>
-      <w:pPr>
-        <w:jc w:val="both"/>
-        <w:rPr>
-          <w:rFonts w:ascii="Times New Roman" w:eastAsia="Times New Roman" w:hAnsi="Times New Roman" w:cs="Times New Roman"/>
-          <w:b/>
-          <w:sz w:val="24"/>
-          <w:szCs w:val="24"/>
-          <w:highlight w:val="white"/>
-        </w:rPr>
-      </w:pPr>
-      <w:r>
-        <w:rPr>
-          <w:rFonts w:ascii="Times New Roman" w:eastAsia="Times New Roman" w:hAnsi="Times New Roman" w:cs="Times New Roman"/>
-          <w:b/>
-          <w:sz w:val="24"/>
-          <w:szCs w:val="24"/>
-          <w:highlight w:val="white"/>
-        </w:rPr>
         <w:t>Lưu ý: Nhập nội dung công việc, xác định lịch làm việc cho từng thành viên dự án, Thiết lập</w:t>
       </w:r>
     </w:p>
@@ -4287,25 +4180,14 @@
           <w:szCs w:val="24"/>
           <w:highlight w:val="white"/>
         </w:rPr>
-        <w:t>công việc định kỳ cho dự án, Gán các chi phí cố định cho dự án, Tạo liên kết g</w:t>
-      </w:r>
-      <w:r>
-        <w:rPr>
-          <w:rFonts w:ascii="Times New Roman" w:eastAsia="Times New Roman" w:hAnsi="Times New Roman" w:cs="Times New Roman"/>
-          <w:b/>
-          <w:sz w:val="24"/>
-          <w:szCs w:val="24"/>
-          <w:highlight w:val="white"/>
-        </w:rPr>
-        <w:t>iữa các công</w:t>
-      </w:r>
-    </w:p>
-    <w:p>
-      <w:pPr>
-        <w:jc w:val="both"/>
-        <w:rPr>
-          <w:rFonts w:ascii="Times New Roman" w:eastAsia="Times New Roman" w:hAnsi="Times New Roman" w:cs="Times New Roman"/>
-          <w:b/>
+        <w:t>công việc định kỳ cho dự án, Gán các chi phí cố định cho dự án, Tạo liên kết giữa các công</w:t>
+      </w:r>
+    </w:p>
+    <w:p>
+      <w:pPr>
+        <w:jc w:val="both"/>
+        <w:rPr>
+          <w:rFonts w:ascii="Times New Roman" w:eastAsia="Times New Roman" w:hAnsi="Times New Roman" w:cs="Times New Roman"/>
           <w:sz w:val="24"/>
           <w:szCs w:val="24"/>
           <w:highlight w:val="white"/>
@@ -4321,29 +4203,6 @@
         </w:rPr>
         <w:t>việc (network diagram).</w:t>
       </w:r>
-    </w:p>
-    <w:p>
-      <w:pPr>
-        <w:jc w:val="both"/>
-        <w:rPr>
-          <w:rFonts w:ascii="Times New Roman" w:eastAsia="Times New Roman" w:hAnsi="Times New Roman" w:cs="Times New Roman"/>
-          <w:b/>
-          <w:sz w:val="24"/>
-          <w:szCs w:val="24"/>
-          <w:highlight w:val="white"/>
-        </w:rPr>
-      </w:pPr>
-    </w:p>
-    <w:p>
-      <w:pPr>
-        <w:jc w:val="both"/>
-        <w:rPr>
-          <w:rFonts w:ascii="Times New Roman" w:eastAsia="Times New Roman" w:hAnsi="Times New Roman" w:cs="Times New Roman"/>
-          <w:sz w:val="24"/>
-          <w:szCs w:val="24"/>
-          <w:highlight w:val="white"/>
-        </w:rPr>
-      </w:pPr>
     </w:p>
     <w:p>
       <w:pPr>

</xml_diff>

<commit_message>
Add 3b by Cuong
</commit_message>
<xml_diff>
--- a/Lab 1 - QLDA/Report.DOCX
+++ b/Lab 1 - QLDA/Report.DOCX
@@ -4015,6 +4015,161 @@
         </w:rPr>
         <w:t>a. Bạn tổ chức sinh nhật, đám giỗ ở nhà. Hãy lập kế hoạch cho biết có những công việc gì, cần bao nhiêu người làm, chi phí bao nhiêu?</w:t>
       </w:r>
+    </w:p>
+    <w:p>
+      <w:pPr>
+        <w:jc w:val="both"/>
+        <w:rPr>
+          <w:rFonts w:ascii="Times New Roman" w:eastAsia="Times New Roman" w:hAnsi="Times New Roman" w:cs="Times New Roman"/>
+          <w:b/>
+          <w:sz w:val="24"/>
+          <w:szCs w:val="24"/>
+          <w:highlight w:val="white"/>
+        </w:rPr>
+      </w:pPr>
+      <w:r>
+        <w:rPr>
+          <w:rFonts w:ascii="Times New Roman" w:eastAsia="Times New Roman" w:hAnsi="Times New Roman" w:cs="Times New Roman"/>
+          <w:b/>
+          <w:sz w:val="24"/>
+          <w:szCs w:val="24"/>
+          <w:highlight w:val="white"/>
+        </w:rPr>
+        <w:t>b. Gia đình tổ chức buổi picnic, cắm trại. Hãy lập kế hoạch cho biết có những công việc gì, cần bao nhiêu người làm, chi phí bao nhiêu?</w:t>
+      </w:r>
+    </w:p>
+    <w:p>
+      <w:pPr>
+        <w:jc w:val="both"/>
+        <w:rPr>
+          <w:rFonts w:ascii="Times New Roman" w:eastAsia="Times New Roman" w:hAnsi="Times New Roman" w:cs="Times New Roman"/>
+          <w:b/>
+          <w:sz w:val="24"/>
+          <w:szCs w:val="24"/>
+          <w:highlight w:val="white"/>
+        </w:rPr>
+      </w:pPr>
+      <w:r>
+        <w:rPr>
+          <w:rFonts w:ascii="Times New Roman" w:eastAsia="Times New Roman" w:hAnsi="Times New Roman" w:cs="Times New Roman"/>
+          <w:b/>
+          <w:sz w:val="24"/>
+          <w:szCs w:val="24"/>
+          <w:highlight w:val="white"/>
+        </w:rPr>
+        <w:t>b. Gia đình tổ chức buổi picnic, cắm trại. Hãy lập kế hoạch cho biết có những công việc gì, cần bao nhiêu người làm, chi phí bao nhiêu?</w:t>
+      </w:r>
+    </w:p>
+    <w:p>
+      <w:pPr>
+        <w:jc w:val="both"/>
+        <w:rPr>
+          <w:rFonts w:ascii="Times New Roman" w:eastAsia="Times New Roman" w:hAnsi="Times New Roman" w:cs="Times New Roman"/>
+          <w:b/>
+          <w:sz w:val="24"/>
+          <w:szCs w:val="24"/>
+          <w:highlight w:val="white"/>
+        </w:rPr>
+      </w:pPr>
+      <w:r>
+        <w:rPr>
+          <w:rFonts w:ascii="Times New Roman" w:eastAsia="Times New Roman" w:hAnsi="Times New Roman" w:cs="Times New Roman"/>
+          <w:b/>
+          <w:sz w:val="24"/>
+          <w:szCs w:val="24"/>
+          <w:highlight w:val="white"/>
+        </w:rPr>
+        <w:t>b. Gia đình tổ chức buổi picnic, cắm trại. Hãy lập kế hoạch cho biết có những công việc gì, cần bao nhiêu người làm, chi phí bao nhiêu?</w:t>
+      </w:r>
+    </w:p>
+    <w:p>
+      <w:pPr>
+        <w:jc w:val="both"/>
+        <w:rPr>
+          <w:rFonts w:ascii="Times New Roman" w:eastAsia="Times New Roman" w:hAnsi="Times New Roman" w:cs="Times New Roman"/>
+          <w:b/>
+          <w:sz w:val="24"/>
+          <w:szCs w:val="24"/>
+          <w:highlight w:val="white"/>
+        </w:rPr>
+      </w:pPr>
+      <w:r>
+        <w:rPr>
+          <w:rFonts w:ascii="Times New Roman" w:eastAsia="Times New Roman" w:hAnsi="Times New Roman" w:cs="Times New Roman"/>
+          <w:b/>
+          <w:sz w:val="24"/>
+          <w:szCs w:val="24"/>
+          <w:highlight w:val="white"/>
+        </w:rPr>
+        <w:t>b. Gia đình tổ chức buổi picnic, cắm trại. Hãy lập kế hoạch cho biết có những công việc gì, cần bao nhiêu người làm, chi phí bao nhiêu?</w:t>
+      </w:r>
+    </w:p>
+    <w:p>
+      <w:pPr>
+        <w:jc w:val="both"/>
+        <w:rPr>
+          <w:rFonts w:ascii="Times New Roman" w:eastAsia="Times New Roman" w:hAnsi="Times New Roman" w:cs="Times New Roman"/>
+          <w:b/>
+          <w:sz w:val="24"/>
+          <w:szCs w:val="24"/>
+          <w:highlight w:val="white"/>
+        </w:rPr>
+      </w:pPr>
+      <w:r>
+        <w:rPr>
+          <w:rFonts w:ascii="Times New Roman" w:eastAsia="Times New Roman" w:hAnsi="Times New Roman" w:cs="Times New Roman"/>
+          <w:b/>
+          <w:sz w:val="24"/>
+          <w:szCs w:val="24"/>
+          <w:highlight w:val="white"/>
+        </w:rPr>
+        <w:lastRenderedPageBreak/>
+        <w:t>b. Gia đình tổ chức buổi picnic, cắm trại. Hãy lập kế hoạch cho biết có những công việc gì, cần bao nhiêu người làm, chi phí bao nhiêu?</w:t>
+      </w:r>
+    </w:p>
+    <w:p>
+      <w:pPr>
+        <w:jc w:val="both"/>
+        <w:rPr>
+          <w:rFonts w:ascii="Times New Roman" w:eastAsia="Times New Roman" w:hAnsi="Times New Roman" w:cs="Times New Roman"/>
+          <w:b/>
+          <w:sz w:val="24"/>
+          <w:szCs w:val="24"/>
+          <w:highlight w:val="white"/>
+        </w:rPr>
+      </w:pPr>
+      <w:r>
+        <w:rPr>
+          <w:rFonts w:ascii="Times New Roman" w:eastAsia="Times New Roman" w:hAnsi="Times New Roman" w:cs="Times New Roman"/>
+          <w:b/>
+          <w:sz w:val="24"/>
+          <w:szCs w:val="24"/>
+          <w:highlight w:val="white"/>
+        </w:rPr>
+        <w:t>b. Gia đình tổ chức buổi picnic, cắm trại. Hãy lập kế hoạch cho biết có những công việc gì, cần bao nhiêu người làm, chi phí bao nhiêu?</w:t>
+      </w:r>
+    </w:p>
+    <w:p>
+      <w:pPr>
+        <w:jc w:val="both"/>
+        <w:rPr>
+          <w:rFonts w:ascii="Times New Roman" w:eastAsia="Times New Roman" w:hAnsi="Times New Roman" w:cs="Times New Roman"/>
+          <w:b/>
+          <w:sz w:val="24"/>
+          <w:szCs w:val="24"/>
+          <w:highlight w:val="white"/>
+        </w:rPr>
+      </w:pPr>
+      <w:r>
+        <w:rPr>
+          <w:rFonts w:ascii="Times New Roman" w:eastAsia="Times New Roman" w:hAnsi="Times New Roman" w:cs="Times New Roman"/>
+          <w:b/>
+          <w:sz w:val="24"/>
+          <w:szCs w:val="24"/>
+          <w:highlight w:val="white"/>
+        </w:rPr>
+        <w:t>b. Gia đình tổ chức buổi picnic, cắm trại. Hãy lập kế hoạch cho biết có những công việc gì, cần bao nhiêu người làm, chi phí bao nhiêu?</w:t>
+      </w:r>
       <w:bookmarkStart w:id="0" w:name="_GoBack"/>
       <w:bookmarkEnd w:id="0"/>
     </w:p>
@@ -4037,28 +4192,6 @@
           <w:szCs w:val="24"/>
           <w:highlight w:val="white"/>
         </w:rPr>
-        <w:t>b. Gia đình tổ chức buổi picnic, cắm trại. Hãy lập kế hoạch cho biết có những công việc gì, cần bao nhiêu người làm, chi phí bao nhiêu?</w:t>
-      </w:r>
-    </w:p>
-    <w:p>
-      <w:pPr>
-        <w:jc w:val="both"/>
-        <w:rPr>
-          <w:rFonts w:ascii="Times New Roman" w:eastAsia="Times New Roman" w:hAnsi="Times New Roman" w:cs="Times New Roman"/>
-          <w:b/>
-          <w:sz w:val="24"/>
-          <w:szCs w:val="24"/>
-          <w:highlight w:val="white"/>
-        </w:rPr>
-      </w:pPr>
-      <w:r>
-        <w:rPr>
-          <w:rFonts w:ascii="Times New Roman" w:eastAsia="Times New Roman" w:hAnsi="Times New Roman" w:cs="Times New Roman"/>
-          <w:b/>
-          <w:sz w:val="24"/>
-          <w:szCs w:val="24"/>
-          <w:highlight w:val="white"/>
-        </w:rPr>
         <w:t>c. Công ty tổ chức đi Vũng tàu 2 ngày. Hãy lập kế hoạch cho biết có những công việc gì và ước tính chi phí cho 1 đầu người</w:t>
       </w:r>
       <w:r>
@@ -4157,7 +4290,6 @@
           <w:szCs w:val="24"/>
           <w:highlight w:val="white"/>
         </w:rPr>
-        <w:lastRenderedPageBreak/>
         <w:t>Lưu ý: Nhập nội dung công việc, xác định lịch làm việc cho từng thành viên dự án, Thiết lập</w:t>
       </w:r>
     </w:p>

</xml_diff>